<commit_message>
Updated resume doc and reformatted download button
</commit_message>
<xml_diff>
--- a/JeffreyTsengResume.docx
+++ b/JeffreyTsengResume.docx
@@ -35,7 +35,7 @@
         <mc:AlternateContent>
           <mc:Choice Requires="wps">
             <w:drawing>
-              <wp:anchor distT="0" distB="0" distL="114300" distR="114300" simplePos="0" relativeHeight="251659264" behindDoc="0" locked="0" layoutInCell="1" allowOverlap="1" wp14:anchorId="069FD333" wp14:editId="3C75EE85">
+              <wp:anchor distT="0" distB="0" distL="114300" distR="114300" simplePos="0" relativeHeight="251659264" behindDoc="0" locked="0" layoutInCell="1" allowOverlap="1" wp14:anchorId="58A4EF38" wp14:editId="4A7A26D6">
                 <wp:simplePos x="0" y="0"/>
                 <wp:positionH relativeFrom="column">
                   <wp:posOffset>0</wp:posOffset>
@@ -67,7 +67,7 @@
                         <a:effectLst/>
                         <a:extLst>
                           <a:ext uri="{C572A759-6A51-4108-AA02-DFA0A04FC94B}">
-                            <ma14:wrappingTextBoxFlag xmlns:ma14="http://schemas.microsoft.com/office/mac/drawingml/2011/main" xmlns:w="http://schemas.openxmlformats.org/wordprocessingml/2006/main" xmlns:w10="urn:schemas-microsoft-com:office:word" xmlns:v="urn:schemas-microsoft-com:vml" xmlns:o="urn:schemas-microsoft-com:office:office" xmlns:mv="urn:schemas-microsoft-com:mac:vml" xmlns:mo="http://schemas.microsoft.com/office/mac/office/2008/main" xmlns=""/>
+                            <ma14:wrappingTextBoxFlag xmlns="" xmlns:mo="http://schemas.microsoft.com/office/mac/office/2008/main" xmlns:mv="urn:schemas-microsoft-com:mac:vml" xmlns:o="urn:schemas-microsoft-com:office:office" xmlns:v="urn:schemas-microsoft-com:vml" xmlns:w10="urn:schemas-microsoft-com:office:word" xmlns:w="http://schemas.openxmlformats.org/wordprocessingml/2006/main" xmlns:ma14="http://schemas.microsoft.com/office/mac/drawingml/2011/main"/>
                           </a:ext>
                         </a:extLst>
                       </wps:spPr>
@@ -95,19 +95,31 @@
                                 <w:szCs w:val="20"/>
                               </w:rPr>
                             </w:pPr>
+                            <w:hyperlink r:id="rId8" w:history="1">
+                              <w:r>
+                                <w:rPr>
+                                  <w:rStyle w:val="Hyperlink"/>
+                                  <w:color w:val="000000" w:themeColor="text1"/>
+                                  <w:sz w:val="20"/>
+                                  <w:szCs w:val="20"/>
+                                  <w:u w:val="none"/>
+                                </w:rPr>
+                                <w:t>tseng94@purdue.edu</w:t>
+                              </w:r>
+                            </w:hyperlink>
                             <w:r>
                               <w:rPr>
                                 <w:sz w:val="20"/>
                                 <w:szCs w:val="20"/>
                               </w:rPr>
-                              <w:t>jeffreytseng07</w:t>
+                              <w:t xml:space="preserve"> </w:t>
                             </w:r>
                             <w:r>
                               <w:rPr>
                                 <w:sz w:val="20"/>
                                 <w:szCs w:val="20"/>
                               </w:rPr>
-                              <w:t xml:space="preserve">@gmail.com | </w:t>
+                              <w:t xml:space="preserve">| </w:t>
                             </w:r>
                             <w:r>
                               <w:rPr>
@@ -144,17 +156,8 @@
                                 <w:sz w:val="20"/>
                                 <w:szCs w:val="20"/>
                               </w:rPr>
-                              <w:t>San Jose, CA</w:t>
+                              <w:t>Purdue University</w:t>
                             </w:r>
-                          </w:p>
-                          <w:p>
-                            <w:pPr>
-                              <w:jc w:val="center"/>
-                              <w:rPr>
-                                <w:sz w:val="20"/>
-                                <w:szCs w:val="20"/>
-                              </w:rPr>
-                            </w:pPr>
                           </w:p>
                           <w:p>
                             <w:pPr>
@@ -187,7 +190,7 @@
           </mc:Choice>
           <mc:Fallback>
             <w:pict>
-              <v:shapetype w14:anchorId="069FD333" id="_x0000_t202" coordsize="21600,21600" o:spt="202" path="m,l,21600r21600,l21600,xe">
+              <v:shapetype w14:anchorId="58A4EF38" id="_x0000_t202" coordsize="21600,21600" o:spt="202" path="m,l,21600r21600,l21600,xe">
                 <v:stroke joinstyle="miter"/>
                 <v:path gradientshapeok="t" o:connecttype="rect"/>
               </v:shapetype>
@@ -202,19 +205,31 @@
                           <w:szCs w:val="20"/>
                         </w:rPr>
                       </w:pPr>
+                      <w:hyperlink r:id="rId9" w:history="1">
+                        <w:r>
+                          <w:rPr>
+                            <w:rStyle w:val="Hyperlink"/>
+                            <w:color w:val="000000" w:themeColor="text1"/>
+                            <w:sz w:val="20"/>
+                            <w:szCs w:val="20"/>
+                            <w:u w:val="none"/>
+                          </w:rPr>
+                          <w:t>tseng94@purdue.edu</w:t>
+                        </w:r>
+                      </w:hyperlink>
                       <w:r>
                         <w:rPr>
                           <w:sz w:val="20"/>
                           <w:szCs w:val="20"/>
                         </w:rPr>
-                        <w:t>jeffreytseng07</w:t>
+                        <w:t xml:space="preserve"> </w:t>
                       </w:r>
                       <w:r>
                         <w:rPr>
                           <w:sz w:val="20"/>
                           <w:szCs w:val="20"/>
                         </w:rPr>
-                        <w:t xml:space="preserve">@gmail.com | </w:t>
+                        <w:t xml:space="preserve">| </w:t>
                       </w:r>
                       <w:r>
                         <w:rPr>
@@ -251,17 +266,8 @@
                           <w:sz w:val="20"/>
                           <w:szCs w:val="20"/>
                         </w:rPr>
-                        <w:t>San Jose, CA</w:t>
+                        <w:t>Purdue University</w:t>
                       </w:r>
-                    </w:p>
-                    <w:p>
-                      <w:pPr>
-                        <w:jc w:val="center"/>
-                        <w:rPr>
-                          <w:sz w:val="20"/>
-                          <w:szCs w:val="20"/>
-                        </w:rPr>
-                      </w:pPr>
                     </w:p>
                     <w:p>
                       <w:pPr>
@@ -369,6 +375,64 @@
           <w:sz w:val="20"/>
           <w:szCs w:val="20"/>
         </w:rPr>
+        <w:t>PROFESSIONAL SUMMARY</w:t>
+      </w:r>
+    </w:p>
+    <w:p>
+      <w:pPr>
+        <w:pStyle w:val="Title"/>
+        <w:tabs>
+          <w:tab w:val="center" w:pos="5112"/>
+          <w:tab w:val="right" w:pos="10224"/>
+        </w:tabs>
+        <w:spacing w:line="200" w:lineRule="atLeast"/>
+        <w:jc w:val="left"/>
+        <w:rPr>
+          <w:rFonts w:ascii="Times New Roman" w:hAnsi="Times New Roman"/>
+          <w:b w:val="0"/>
+          <w:bCs/>
+          <w:sz w:val="20"/>
+        </w:rPr>
+      </w:pPr>
+      <w:r>
+        <w:rPr>
+          <w:rFonts w:ascii="Times New Roman" w:hAnsi="Times New Roman"/>
+          <w:b w:val="0"/>
+          <w:bCs/>
+          <w:sz w:val="20"/>
+        </w:rPr>
+        <w:t>First-year Computer Science and Mathematics student at Purdue with research experience in radar imaging, bioinformatics, and autonomous systems seeking a 2026 software engineering internship.</w:t>
+      </w:r>
+    </w:p>
+    <w:p>
+      <w:pPr>
+        <w:pBdr>
+          <w:top w:val="single" w:sz="6" w:space="0" w:color="000000"/>
+          <w:bottom w:val="single" w:sz="2" w:space="0" w:color="999999"/>
+        </w:pBdr>
+        <w:tabs>
+          <w:tab w:val="left" w:pos="180"/>
+        </w:tabs>
+        <w:spacing w:before="120" w:after="60" w:line="200" w:lineRule="atLeast"/>
+        <w:outlineLvl w:val="0"/>
+        <w:rPr>
+          <w:b/>
+          <w:spacing w:val="40"/>
+          <w:kern w:val="20"/>
+          <w:position w:val="2"/>
+          <w:sz w:val="20"/>
+          <w:szCs w:val="20"/>
+        </w:rPr>
+      </w:pPr>
+      <w:r>
+        <w:rPr>
+          <w:b/>
+          <w:spacing w:val="40"/>
+          <w:kern w:val="20"/>
+          <w:position w:val="2"/>
+          <w:sz w:val="20"/>
+          <w:szCs w:val="20"/>
+        </w:rPr>
         <w:t>EDUCATION</w:t>
       </w:r>
     </w:p>
@@ -383,6 +447,7 @@
         <w:adjustRightInd w:val="0"/>
         <w:rPr>
           <w:rFonts w:eastAsiaTheme="minorHAnsi"/>
+          <w:bCs/>
           <w:color w:val="1A1A1A"/>
           <w:sz w:val="20"/>
           <w:szCs w:val="20"/>
@@ -396,17 +461,17 @@
           <w:sz w:val="20"/>
           <w:szCs w:val="20"/>
         </w:rPr>
-        <w:t xml:space="preserve">Leland High School, </w:t>
-      </w:r>
-      <w:r>
-        <w:rPr>
-          <w:rFonts w:eastAsiaTheme="minorHAnsi"/>
-          <w:bCs/>
-          <w:color w:val="1A1A1A"/>
-          <w:sz w:val="20"/>
-          <w:szCs w:val="20"/>
-        </w:rPr>
-        <w:t>San Jose, CA</w:t>
+        <w:t xml:space="preserve">Purdue University, </w:t>
+      </w:r>
+      <w:r>
+        <w:rPr>
+          <w:rFonts w:eastAsiaTheme="minorHAnsi"/>
+          <w:bCs/>
+          <w:color w:val="1A1A1A"/>
+          <w:sz w:val="20"/>
+          <w:szCs w:val="20"/>
+        </w:rPr>
+        <w:t>West Lafayette, IN</w:t>
       </w:r>
       <w:r>
         <w:rPr>
@@ -421,111 +486,12 @@
       <w:r>
         <w:rPr>
           <w:rFonts w:eastAsiaTheme="minorHAnsi"/>
-          <w:color w:val="1A1A1A"/>
-          <w:sz w:val="20"/>
-          <w:szCs w:val="20"/>
-        </w:rPr>
-        <w:t xml:space="preserve">Expected Graduation: </w:t>
-      </w:r>
-      <w:r>
-        <w:rPr>
-          <w:rFonts w:eastAsiaTheme="minorHAnsi"/>
-          <w:color w:val="1A1A1A"/>
-          <w:sz w:val="20"/>
-          <w:szCs w:val="20"/>
-        </w:rPr>
-        <w:t>May</w:t>
-      </w:r>
-      <w:r>
-        <w:rPr>
-          <w:rFonts w:eastAsiaTheme="minorHAnsi"/>
-          <w:color w:val="1A1A1A"/>
-          <w:sz w:val="20"/>
-          <w:szCs w:val="20"/>
-        </w:rPr>
-        <w:t xml:space="preserve"> 2025</w:t>
-      </w:r>
-    </w:p>
-    <w:p>
-      <w:pPr>
-        <w:tabs>
-          <w:tab w:val="left" w:pos="180"/>
-          <w:tab w:val="right" w:pos="10800"/>
-        </w:tabs>
-        <w:spacing w:after="40"/>
-        <w:rPr>
-          <w:i/>
-          <w:iCs/>
-          <w:kern w:val="18"/>
-          <w:sz w:val="20"/>
-          <w:szCs w:val="20"/>
-        </w:rPr>
-      </w:pPr>
-      <w:r>
-        <w:rPr>
-          <w:kern w:val="18"/>
-          <w:sz w:val="20"/>
-          <w:szCs w:val="20"/>
-        </w:rPr>
-        <w:t>High School Diploma</w:t>
-      </w:r>
-      <w:r>
-        <w:rPr>
-          <w:kern w:val="18"/>
-          <w:sz w:val="20"/>
-          <w:szCs w:val="20"/>
-        </w:rPr>
-        <w:tab/>
-      </w:r>
-      <w:r>
-        <w:rPr>
-          <w:i/>
-          <w:iCs/>
-          <w:kern w:val="18"/>
-          <w:sz w:val="20"/>
-          <w:szCs w:val="20"/>
-        </w:rPr>
-        <w:t>GPA:</w:t>
-      </w:r>
-      <w:r>
-        <w:rPr>
-          <w:i/>
-          <w:iCs/>
-          <w:kern w:val="18"/>
-          <w:sz w:val="20"/>
-          <w:szCs w:val="20"/>
-        </w:rPr>
-        <w:t>4.</w:t>
-      </w:r>
-      <w:r>
-        <w:rPr>
-          <w:i/>
-          <w:iCs/>
-          <w:kern w:val="18"/>
-          <w:sz w:val="20"/>
-          <w:szCs w:val="20"/>
-        </w:rPr>
-        <w:t>2</w:t>
-      </w:r>
-      <w:r>
-        <w:rPr>
-          <w:i/>
-          <w:iCs/>
-          <w:kern w:val="18"/>
-          <w:sz w:val="20"/>
-          <w:szCs w:val="20"/>
-        </w:rPr>
-        <w:t>/4.</w:t>
-      </w:r>
-      <w:r>
-        <w:rPr>
-          <w:i/>
-          <w:iCs/>
-          <w:kern w:val="18"/>
-          <w:sz w:val="20"/>
-          <w:szCs w:val="20"/>
-        </w:rPr>
-        <w:t>0</w:t>
+          <w:bCs/>
+          <w:color w:val="1A1A1A"/>
+          <w:sz w:val="20"/>
+          <w:szCs w:val="20"/>
+        </w:rPr>
+        <w:t>Graduation: May 2029</w:t>
       </w:r>
     </w:p>
     <w:p>
@@ -539,35 +505,26 @@
         <w:adjustRightInd w:val="0"/>
         <w:rPr>
           <w:rFonts w:eastAsiaTheme="minorHAnsi"/>
-          <w:color w:val="1A1A1A"/>
-          <w:sz w:val="20"/>
-          <w:szCs w:val="20"/>
-        </w:rPr>
-      </w:pPr>
-      <w:r>
-        <w:rPr>
-          <w:rFonts w:eastAsiaTheme="minorHAnsi"/>
-          <w:b/>
-          <w:color w:val="1A1A1A"/>
-          <w:sz w:val="20"/>
-          <w:szCs w:val="20"/>
-        </w:rPr>
-        <w:t>Leland High School Student Body</w:t>
-      </w:r>
-      <w:r>
-        <w:rPr>
-          <w:rFonts w:eastAsiaTheme="minorHAnsi"/>
-          <w:b/>
-          <w:color w:val="1A1A1A"/>
-          <w:sz w:val="20"/>
-          <w:szCs w:val="20"/>
-        </w:rPr>
-        <w:t xml:space="preserve"> President</w:t>
-      </w:r>
-      <w:r>
-        <w:rPr>
-          <w:rFonts w:eastAsiaTheme="minorHAnsi"/>
-          <w:b/>
+          <w:bCs/>
+          <w:color w:val="1A1A1A"/>
+          <w:sz w:val="20"/>
+          <w:szCs w:val="20"/>
+        </w:rPr>
+      </w:pPr>
+      <w:r>
+        <w:rPr>
+          <w:rFonts w:eastAsiaTheme="minorHAnsi"/>
+          <w:bCs/>
+          <w:color w:val="1A1A1A"/>
+          <w:sz w:val="20"/>
+          <w:szCs w:val="20"/>
+        </w:rPr>
+        <w:t>Bachelor of Science in Computer Science and Mathematics</w:t>
+      </w:r>
+      <w:r>
+        <w:rPr>
+          <w:rFonts w:eastAsiaTheme="minorHAnsi"/>
+          <w:bCs/>
           <w:color w:val="1A1A1A"/>
           <w:sz w:val="20"/>
           <w:szCs w:val="20"/>
@@ -577,11 +534,12 @@
       <w:r>
         <w:rPr>
           <w:rFonts w:eastAsiaTheme="minorHAnsi"/>
-          <w:color w:val="1A1A1A"/>
-          <w:sz w:val="20"/>
-          <w:szCs w:val="20"/>
-        </w:rPr>
-        <w:t>San Jose, CA</w:t>
+          <w:bCs/>
+          <w:color w:val="1A1A1A"/>
+          <w:sz w:val="20"/>
+          <w:szCs w:val="20"/>
+        </w:rPr>
+        <w:t>GPA: 4.0/4.0</w:t>
       </w:r>
     </w:p>
     <w:p>
@@ -595,39 +553,172 @@
         <w:adjustRightInd w:val="0"/>
         <w:rPr>
           <w:rFonts w:eastAsiaTheme="minorHAnsi"/>
-          <w:color w:val="1A1A1A"/>
-          <w:sz w:val="20"/>
-          <w:szCs w:val="20"/>
-        </w:rPr>
-      </w:pPr>
-      <w:r>
-        <w:rPr>
-          <w:rFonts w:eastAsiaTheme="minorHAnsi"/>
+          <w:bCs/>
+          <w:color w:val="1A1A1A"/>
+          <w:sz w:val="20"/>
+          <w:szCs w:val="20"/>
+        </w:rPr>
+      </w:pPr>
+      <w:r>
+        <w:rPr>
+          <w:rFonts w:eastAsiaTheme="minorHAnsi"/>
+          <w:b/>
+          <w:color w:val="1A1A1A"/>
+          <w:sz w:val="20"/>
+          <w:szCs w:val="20"/>
+        </w:rPr>
+        <w:t xml:space="preserve">Relevant Classes: </w:t>
+      </w:r>
+      <w:r>
+        <w:rPr>
+          <w:rFonts w:eastAsiaTheme="minorHAnsi"/>
+          <w:bCs/>
+          <w:color w:val="1A1A1A"/>
+          <w:sz w:val="20"/>
+          <w:szCs w:val="20"/>
+        </w:rPr>
+        <w:t>CS390: Web Applications Programming, CS193: Computer Science Tools, CS180: Problem Solving &amp; Object-Oriented Programming, MA261: Multivariable Calculus</w:t>
+      </w:r>
+    </w:p>
+    <w:p>
+      <w:pPr>
+        <w:pBdr>
+          <w:top w:val="single" w:sz="6" w:space="0" w:color="000000"/>
+          <w:bottom w:val="single" w:sz="2" w:space="0" w:color="999999"/>
+        </w:pBdr>
+        <w:tabs>
+          <w:tab w:val="left" w:pos="180"/>
+        </w:tabs>
+        <w:spacing w:before="120" w:after="60" w:line="200" w:lineRule="atLeast"/>
+        <w:outlineLvl w:val="0"/>
+        <w:rPr>
+          <w:b/>
+          <w:spacing w:val="40"/>
+          <w:kern w:val="20"/>
+          <w:position w:val="2"/>
+          <w:sz w:val="20"/>
+          <w:szCs w:val="20"/>
+        </w:rPr>
+      </w:pPr>
+      <w:r>
+        <w:rPr>
+          <w:b/>
+          <w:spacing w:val="40"/>
+          <w:kern w:val="20"/>
+          <w:position w:val="2"/>
+          <w:sz w:val="20"/>
+          <w:szCs w:val="20"/>
+        </w:rPr>
+        <w:t>RELEVANT EXPERIENCE</w:t>
+      </w:r>
+    </w:p>
+    <w:p>
+      <w:pPr>
+        <w:widowControl w:val="0"/>
+        <w:tabs>
+          <w:tab w:val="right" w:pos="10800"/>
+        </w:tabs>
+        <w:autoSpaceDE w:val="0"/>
+        <w:autoSpaceDN w:val="0"/>
+        <w:adjustRightInd w:val="0"/>
+        <w:rPr>
+          <w:rFonts w:eastAsiaTheme="minorHAnsi"/>
+          <w:bCs/>
+          <w:color w:val="1A1A1A"/>
+          <w:sz w:val="20"/>
+          <w:szCs w:val="20"/>
+        </w:rPr>
+      </w:pPr>
+      <w:r>
+        <w:rPr>
+          <w:rFonts w:eastAsiaTheme="minorHAnsi"/>
+          <w:b/>
+          <w:color w:val="1A1A1A"/>
+          <w:sz w:val="20"/>
+          <w:szCs w:val="20"/>
+        </w:rPr>
+        <w:t xml:space="preserve">MIT Beaver Works </w:t>
+      </w:r>
+      <w:r>
+        <w:rPr>
+          <w:rFonts w:eastAsiaTheme="minorHAnsi"/>
+          <w:b/>
+          <w:color w:val="1A1A1A"/>
+          <w:sz w:val="20"/>
+          <w:szCs w:val="20"/>
+        </w:rPr>
+        <w:tab/>
+      </w:r>
+      <w:r>
+        <w:rPr>
+          <w:rFonts w:eastAsiaTheme="minorHAnsi"/>
+          <w:bCs/>
+          <w:color w:val="1A1A1A"/>
+          <w:sz w:val="20"/>
+          <w:szCs w:val="20"/>
+        </w:rPr>
+        <w:t>Cambridge, MA</w:t>
+      </w:r>
+    </w:p>
+    <w:p>
+      <w:pPr>
+        <w:widowControl w:val="0"/>
+        <w:tabs>
+          <w:tab w:val="right" w:pos="10800"/>
+        </w:tabs>
+        <w:autoSpaceDE w:val="0"/>
+        <w:autoSpaceDN w:val="0"/>
+        <w:adjustRightInd w:val="0"/>
+        <w:rPr>
+          <w:rFonts w:eastAsiaTheme="minorHAnsi"/>
+          <w:bCs/>
+          <w:color w:val="1A1A1A"/>
+          <w:sz w:val="20"/>
+          <w:szCs w:val="20"/>
+        </w:rPr>
+      </w:pPr>
+      <w:r>
+        <w:rPr>
+          <w:rFonts w:eastAsiaTheme="minorHAnsi"/>
+          <w:bCs/>
           <w:i/>
-          <w:color w:val="1A1A1A"/>
-          <w:sz w:val="20"/>
-          <w:szCs w:val="20"/>
-        </w:rPr>
-        <w:t>School President</w:t>
-      </w:r>
-      <w:r>
-        <w:rPr>
-          <w:rFonts w:eastAsiaTheme="minorHAnsi"/>
-          <w:i/>
+          <w:iCs/>
+          <w:color w:val="1A1A1A"/>
+          <w:sz w:val="20"/>
+          <w:szCs w:val="20"/>
+        </w:rPr>
+        <w:t>Student</w:t>
+      </w:r>
+      <w:r>
+        <w:rPr>
+          <w:rFonts w:eastAsiaTheme="minorHAnsi"/>
+          <w:bCs/>
           <w:color w:val="1A1A1A"/>
           <w:sz w:val="20"/>
           <w:szCs w:val="20"/>
         </w:rPr>
         <w:tab/>
-      </w:r>
-      <w:r>
-        <w:rPr>
-          <w:rFonts w:eastAsiaTheme="minorHAnsi"/>
-          <w:color w:val="1A1A1A"/>
-          <w:sz w:val="20"/>
-          <w:szCs w:val="20"/>
-        </w:rPr>
-        <w:t>September 2021– Present</w:t>
+        <w:t>July 2024</w:t>
+      </w:r>
+      <w:r>
+        <w:rPr>
+          <w:rFonts w:eastAsiaTheme="minorHAnsi"/>
+          <w:bCs/>
+          <w:color w:val="1A1A1A"/>
+          <w:sz w:val="20"/>
+          <w:szCs w:val="20"/>
+        </w:rPr>
+        <w:t xml:space="preserve"> – </w:t>
+      </w:r>
+      <w:r>
+        <w:rPr>
+          <w:rFonts w:eastAsiaTheme="minorHAnsi"/>
+          <w:bCs/>
+          <w:color w:val="1A1A1A"/>
+          <w:sz w:val="20"/>
+          <w:szCs w:val="20"/>
+        </w:rPr>
+        <w:t>August 2024</w:t>
       </w:r>
     </w:p>
     <w:p>
@@ -648,46 +739,61 @@
         <w:ind w:left="450" w:hanging="270"/>
         <w:rPr>
           <w:rFonts w:eastAsiaTheme="minorHAnsi"/>
-          <w:color w:val="1A1A1A"/>
-          <w:sz w:val="20"/>
-          <w:szCs w:val="20"/>
-        </w:rPr>
-      </w:pPr>
-      <w:r>
-        <w:rPr>
-          <w:rFonts w:eastAsiaTheme="minorHAnsi"/>
-          <w:color w:val="1A1A1A"/>
-          <w:sz w:val="20"/>
-          <w:szCs w:val="20"/>
-        </w:rPr>
-        <w:t>Oversee</w:t>
-      </w:r>
-      <w:r>
-        <w:rPr>
-          <w:rFonts w:eastAsiaTheme="minorHAnsi"/>
-          <w:color w:val="1A1A1A"/>
-          <w:sz w:val="20"/>
-          <w:szCs w:val="20"/>
-        </w:rPr>
-        <w:t xml:space="preserve">s </w:t>
-      </w:r>
-      <w:r>
-        <w:rPr>
-          <w:rFonts w:eastAsiaTheme="minorHAnsi"/>
-          <w:color w:val="1A1A1A"/>
-          <w:sz w:val="20"/>
-          <w:szCs w:val="20"/>
-        </w:rPr>
-        <w:t>1600+ students, and manages school-wide events</w:t>
-      </w:r>
-      <w:r>
-        <w:rPr>
-          <w:rFonts w:eastAsiaTheme="minorHAnsi"/>
-          <w:color w:val="1A1A1A"/>
-          <w:sz w:val="20"/>
-          <w:szCs w:val="20"/>
-        </w:rPr>
-        <w:t xml:space="preserve"> fostering a strong, collaborative student community</w:t>
+          <w:bCs/>
+          <w:color w:val="1A1A1A"/>
+          <w:sz w:val="20"/>
+          <w:szCs w:val="20"/>
+        </w:rPr>
+      </w:pPr>
+      <w:r>
+        <w:rPr>
+          <w:rFonts w:eastAsiaTheme="minorHAnsi"/>
+          <w:bCs/>
+          <w:color w:val="1A1A1A"/>
+          <w:sz w:val="20"/>
+          <w:szCs w:val="20"/>
+        </w:rPr>
+        <w:t xml:space="preserve">Developed Synthetic Aperture Radar (SAR) applications in collaboration with MIT Lincoln Labs </w:t>
+      </w:r>
+      <w:r>
+        <w:rPr>
+          <w:rFonts w:eastAsiaTheme="minorHAnsi"/>
+          <w:bCs/>
+          <w:color w:val="1A1A1A"/>
+          <w:sz w:val="20"/>
+          <w:szCs w:val="20"/>
+        </w:rPr>
+        <w:t xml:space="preserve">and the Department of Defense </w:t>
+      </w:r>
+      <w:r>
+        <w:rPr>
+          <w:rFonts w:eastAsiaTheme="minorHAnsi"/>
+          <w:bCs/>
+          <w:color w:val="1A1A1A"/>
+          <w:sz w:val="20"/>
+          <w:szCs w:val="20"/>
+        </w:rPr>
+        <w:t>to identify</w:t>
+      </w:r>
+      <w:r>
+        <w:rPr>
+          <w:rFonts w:eastAsiaTheme="minorHAnsi"/>
+          <w:bCs/>
+          <w:color w:val="1A1A1A"/>
+          <w:sz w:val="20"/>
+          <w:szCs w:val="20"/>
+        </w:rPr>
+        <w:t xml:space="preserve"> foreign</w:t>
+      </w:r>
+      <w:r>
+        <w:rPr>
+          <w:rFonts w:eastAsiaTheme="minorHAnsi"/>
+          <w:bCs/>
+          <w:color w:val="1A1A1A"/>
+          <w:sz w:val="20"/>
+          <w:szCs w:val="20"/>
+        </w:rPr>
+        <w:t xml:space="preserve"> objects through foliage</w:t>
       </w:r>
     </w:p>
     <w:p>
@@ -720,70 +826,27 @@
           <w:sz w:val="20"/>
           <w:szCs w:val="20"/>
         </w:rPr>
-        <w:t>A</w:t>
-      </w:r>
-      <w:r>
-        <w:rPr>
-          <w:rFonts w:eastAsiaTheme="minorHAnsi"/>
-          <w:color w:val="1A1A1A"/>
-          <w:sz w:val="20"/>
-          <w:szCs w:val="20"/>
-        </w:rPr>
-        <w:t>llocate</w:t>
-      </w:r>
-      <w:r>
-        <w:rPr>
-          <w:rFonts w:eastAsiaTheme="minorHAnsi"/>
-          <w:color w:val="1A1A1A"/>
-          <w:sz w:val="20"/>
-          <w:szCs w:val="20"/>
-        </w:rPr>
-        <w:t xml:space="preserve">s </w:t>
-      </w:r>
-      <w:r>
-        <w:rPr>
-          <w:rFonts w:eastAsiaTheme="minorHAnsi"/>
-          <w:color w:val="1A1A1A"/>
-          <w:sz w:val="20"/>
-          <w:szCs w:val="20"/>
-        </w:rPr>
-        <w:t>$170,000</w:t>
-      </w:r>
-      <w:r>
-        <w:rPr>
-          <w:rFonts w:eastAsiaTheme="minorHAnsi"/>
-          <w:color w:val="1A1A1A"/>
-          <w:sz w:val="20"/>
-          <w:szCs w:val="20"/>
-        </w:rPr>
-        <w:t>+</w:t>
-      </w:r>
-      <w:r>
-        <w:rPr>
-          <w:rFonts w:eastAsiaTheme="minorHAnsi"/>
-          <w:color w:val="1A1A1A"/>
-          <w:sz w:val="20"/>
-          <w:szCs w:val="20"/>
-        </w:rPr>
-        <w:t xml:space="preserve"> </w:t>
-      </w:r>
-      <w:r>
-        <w:rPr>
-          <w:rFonts w:eastAsiaTheme="minorHAnsi"/>
-          <w:color w:val="1A1A1A"/>
-          <w:sz w:val="20"/>
-          <w:szCs w:val="20"/>
-        </w:rPr>
-        <w:t>across 68 events, sports, school store, and leadership</w:t>
-      </w:r>
-      <w:r>
-        <w:rPr>
-          <w:rFonts w:eastAsiaTheme="minorHAnsi"/>
-          <w:color w:val="1A1A1A"/>
-          <w:sz w:val="20"/>
-          <w:szCs w:val="20"/>
-        </w:rPr>
-        <w:t>, ensuring a smooth school year with suitable events</w:t>
+        <w:t xml:space="preserve">Developed radar imaging back-projection algorithms in Python and C++ using NumPy, SciPy, and </w:t>
+      </w:r>
+      <w:proofErr w:type="spellStart"/>
+      <w:r>
+        <w:rPr>
+          <w:rFonts w:eastAsiaTheme="minorHAnsi"/>
+          <w:color w:val="1A1A1A"/>
+          <w:sz w:val="20"/>
+          <w:szCs w:val="20"/>
+        </w:rPr>
+        <w:t>Matlab</w:t>
+      </w:r>
+      <w:proofErr w:type="spellEnd"/>
+      <w:r>
+        <w:rPr>
+          <w:rFonts w:eastAsiaTheme="minorHAnsi"/>
+          <w:color w:val="1A1A1A"/>
+          <w:sz w:val="20"/>
+          <w:szCs w:val="20"/>
+        </w:rPr>
+        <w:t xml:space="preserve"> to process radar data and generate images, processing radar data enabling high-resolution images of 2.6 in. soda cans across 10 by 10 meters </w:t>
       </w:r>
     </w:p>
     <w:p>
@@ -804,183 +867,74 @@
         <w:ind w:left="450" w:hanging="270"/>
         <w:rPr>
           <w:rFonts w:eastAsiaTheme="minorHAnsi"/>
-          <w:color w:val="1A1A1A"/>
-          <w:sz w:val="20"/>
-          <w:szCs w:val="20"/>
-        </w:rPr>
-      </w:pPr>
-      <w:r>
-        <w:rPr>
-          <w:rFonts w:eastAsiaTheme="minorHAnsi"/>
-          <w:color w:val="1A1A1A"/>
-          <w:sz w:val="20"/>
-          <w:szCs w:val="20"/>
-        </w:rPr>
-        <w:t>Represent</w:t>
-      </w:r>
-      <w:r>
-        <w:rPr>
-          <w:rFonts w:eastAsiaTheme="minorHAnsi"/>
-          <w:color w:val="1A1A1A"/>
-          <w:sz w:val="20"/>
-          <w:szCs w:val="20"/>
-        </w:rPr>
-        <w:t>s</w:t>
-      </w:r>
-      <w:r>
-        <w:rPr>
-          <w:rFonts w:eastAsiaTheme="minorHAnsi"/>
-          <w:color w:val="1A1A1A"/>
-          <w:sz w:val="20"/>
-          <w:szCs w:val="20"/>
-        </w:rPr>
-        <w:t xml:space="preserve"> the student </w:t>
-      </w:r>
-      <w:r>
-        <w:rPr>
-          <w:rFonts w:eastAsiaTheme="minorHAnsi"/>
-          <w:color w:val="1A1A1A"/>
-          <w:sz w:val="20"/>
-          <w:szCs w:val="20"/>
-        </w:rPr>
-        <w:t>body,</w:t>
-      </w:r>
-      <w:r>
-        <w:rPr>
-          <w:rFonts w:eastAsiaTheme="minorHAnsi"/>
-          <w:color w:val="1A1A1A"/>
-          <w:sz w:val="20"/>
-          <w:szCs w:val="20"/>
-        </w:rPr>
-        <w:t xml:space="preserve"> working with district superintendents and school administration,</w:t>
-      </w:r>
-      <w:r>
-        <w:rPr>
-          <w:rFonts w:eastAsiaTheme="minorHAnsi"/>
-          <w:color w:val="1A1A1A"/>
-          <w:sz w:val="20"/>
-          <w:szCs w:val="20"/>
-        </w:rPr>
-        <w:t xml:space="preserve"> attend</w:t>
-      </w:r>
-      <w:r>
-        <w:rPr>
-          <w:rFonts w:eastAsiaTheme="minorHAnsi"/>
-          <w:color w:val="1A1A1A"/>
-          <w:sz w:val="20"/>
-          <w:szCs w:val="20"/>
-        </w:rPr>
-        <w:t>ing</w:t>
-      </w:r>
-      <w:r>
-        <w:rPr>
-          <w:rFonts w:eastAsiaTheme="minorHAnsi"/>
-          <w:color w:val="1A1A1A"/>
-          <w:sz w:val="20"/>
-          <w:szCs w:val="20"/>
-        </w:rPr>
-        <w:t xml:space="preserve"> school district meetings to voice concerns and enact policies</w:t>
-      </w:r>
-      <w:r>
-        <w:rPr>
-          <w:rFonts w:eastAsiaTheme="minorHAnsi"/>
-          <w:color w:val="1A1A1A"/>
-          <w:sz w:val="20"/>
-          <w:szCs w:val="20"/>
-        </w:rPr>
-        <w:t xml:space="preserve"> </w:t>
+          <w:bCs/>
+          <w:color w:val="1A1A1A"/>
+          <w:sz w:val="20"/>
+          <w:szCs w:val="20"/>
+        </w:rPr>
+      </w:pPr>
+      <w:r>
+        <w:rPr>
+          <w:rFonts w:eastAsiaTheme="minorHAnsi"/>
+          <w:color w:val="1A1A1A"/>
+          <w:sz w:val="20"/>
+          <w:szCs w:val="20"/>
+        </w:rPr>
+        <w:t>Built</w:t>
+      </w:r>
+      <w:r>
+        <w:rPr>
+          <w:rFonts w:eastAsiaTheme="minorHAnsi"/>
+          <w:color w:val="1A1A1A"/>
+          <w:sz w:val="20"/>
+          <w:szCs w:val="20"/>
+        </w:rPr>
+        <w:t xml:space="preserve"> an F550 </w:t>
+      </w:r>
+      <w:proofErr w:type="spellStart"/>
+      <w:r>
+        <w:rPr>
+          <w:rFonts w:eastAsiaTheme="minorHAnsi"/>
+          <w:color w:val="1A1A1A"/>
+          <w:sz w:val="20"/>
+          <w:szCs w:val="20"/>
+        </w:rPr>
+        <w:t>Hexacopter</w:t>
+      </w:r>
+      <w:proofErr w:type="spellEnd"/>
+      <w:r>
+        <w:rPr>
+          <w:rFonts w:eastAsiaTheme="minorHAnsi"/>
+          <w:color w:val="1A1A1A"/>
+          <w:sz w:val="20"/>
+          <w:szCs w:val="20"/>
+        </w:rPr>
+        <w:t xml:space="preserve">, with a </w:t>
+      </w:r>
+      <w:proofErr w:type="spellStart"/>
+      <w:r>
+        <w:rPr>
+          <w:rFonts w:eastAsiaTheme="minorHAnsi"/>
+          <w:color w:val="1A1A1A"/>
+          <w:sz w:val="20"/>
+          <w:szCs w:val="20"/>
+        </w:rPr>
+        <w:t>PulsOn</w:t>
+      </w:r>
+      <w:proofErr w:type="spellEnd"/>
+      <w:r>
+        <w:rPr>
+          <w:rFonts w:eastAsiaTheme="minorHAnsi"/>
+          <w:color w:val="1A1A1A"/>
+          <w:sz w:val="20"/>
+          <w:szCs w:val="20"/>
+        </w:rPr>
+        <w:t xml:space="preserve"> 440 radar with a Raspberry Pi via socket programming for real-time data transmission </w:t>
       </w:r>
     </w:p>
     <w:p>
       <w:pPr>
-        <w:tabs>
-          <w:tab w:val="left" w:pos="180"/>
-          <w:tab w:val="right" w:pos="10800"/>
-        </w:tabs>
-        <w:spacing w:after="40"/>
-        <w:rPr>
-          <w:b/>
-          <w:bCs/>
-          <w:kern w:val="18"/>
-          <w:sz w:val="20"/>
-          <w:szCs w:val="20"/>
-        </w:rPr>
-      </w:pPr>
-      <w:r>
-        <w:rPr>
-          <w:b/>
-          <w:bCs/>
-          <w:kern w:val="18"/>
-          <w:sz w:val="20"/>
-          <w:szCs w:val="20"/>
-        </w:rPr>
-        <w:t>Relevant Classes:</w:t>
-      </w:r>
-      <w:r>
-        <w:rPr>
-          <w:b/>
-          <w:bCs/>
-          <w:kern w:val="18"/>
-          <w:sz w:val="20"/>
-          <w:szCs w:val="20"/>
-        </w:rPr>
-        <w:t xml:space="preserve"> Multivariable Calculus, AP Calculus BC, AP Physics </w:t>
-      </w:r>
-      <w:r>
-        <w:rPr>
-          <w:b/>
-          <w:bCs/>
-          <w:kern w:val="18"/>
-          <w:sz w:val="20"/>
-          <w:szCs w:val="20"/>
-        </w:rPr>
-        <w:t>II</w:t>
-      </w:r>
-      <w:r>
-        <w:rPr>
-          <w:b/>
-          <w:bCs/>
-          <w:kern w:val="18"/>
-          <w:sz w:val="20"/>
-          <w:szCs w:val="20"/>
-        </w:rPr>
-        <w:t>, AP Physics I, AP Computer Science A</w:t>
-      </w:r>
-    </w:p>
-    <w:p>
-      <w:pPr>
-        <w:pBdr>
-          <w:top w:val="single" w:sz="6" w:space="0" w:color="000000"/>
-          <w:bottom w:val="single" w:sz="2" w:space="0" w:color="999999"/>
-        </w:pBdr>
-        <w:tabs>
-          <w:tab w:val="left" w:pos="180"/>
-        </w:tabs>
-        <w:spacing w:before="120" w:after="60" w:line="200" w:lineRule="atLeast"/>
-        <w:outlineLvl w:val="0"/>
-        <w:rPr>
-          <w:b/>
-          <w:spacing w:val="40"/>
-          <w:kern w:val="20"/>
-          <w:position w:val="2"/>
-          <w:sz w:val="20"/>
-          <w:szCs w:val="20"/>
-        </w:rPr>
-      </w:pPr>
-      <w:r>
-        <w:rPr>
-          <w:b/>
-          <w:spacing w:val="40"/>
-          <w:kern w:val="20"/>
-          <w:position w:val="2"/>
-          <w:sz w:val="20"/>
-          <w:szCs w:val="20"/>
-        </w:rPr>
-        <w:t>RELEVANT EXPERIENCE</w:t>
-      </w:r>
-    </w:p>
-    <w:p>
-      <w:pPr>
+        <w:pStyle w:val="ListParagraph"/>
         <w:widowControl w:val="0"/>
         <w:tabs>
           <w:tab w:val="right" w:pos="10800"/>
@@ -988,64 +942,16 @@
         <w:autoSpaceDE w:val="0"/>
         <w:autoSpaceDN w:val="0"/>
         <w:adjustRightInd w:val="0"/>
-        <w:rPr>
-          <w:rFonts w:eastAsiaTheme="minorHAnsi"/>
-          <w:bCs/>
-          <w:color w:val="1A1A1A"/>
-          <w:sz w:val="20"/>
-          <w:szCs w:val="20"/>
-        </w:rPr>
-      </w:pPr>
-      <w:r>
-        <w:rPr>
-          <w:rFonts w:eastAsiaTheme="minorHAnsi"/>
-          <w:b/>
-          <w:color w:val="1A1A1A"/>
-          <w:sz w:val="20"/>
-          <w:szCs w:val="20"/>
-        </w:rPr>
-        <w:t xml:space="preserve">MIT Beaver Works </w:t>
-      </w:r>
-      <w:r>
-        <w:rPr>
-          <w:rFonts w:eastAsiaTheme="minorHAnsi"/>
-          <w:b/>
-          <w:color w:val="1A1A1A"/>
-          <w:sz w:val="20"/>
-          <w:szCs w:val="20"/>
-        </w:rPr>
-        <w:tab/>
-      </w:r>
-      <w:r>
-        <w:rPr>
-          <w:rFonts w:eastAsiaTheme="minorHAnsi"/>
-          <w:bCs/>
-          <w:color w:val="1A1A1A"/>
-          <w:sz w:val="20"/>
-          <w:szCs w:val="20"/>
-        </w:rPr>
-        <w:t>Cambridge</w:t>
-      </w:r>
-      <w:r>
-        <w:rPr>
-          <w:rFonts w:eastAsiaTheme="minorHAnsi"/>
-          <w:bCs/>
-          <w:color w:val="1A1A1A"/>
-          <w:sz w:val="20"/>
-          <w:szCs w:val="20"/>
-        </w:rPr>
-        <w:t xml:space="preserve">, </w:t>
-      </w:r>
-      <w:r>
-        <w:rPr>
-          <w:rFonts w:eastAsiaTheme="minorHAnsi"/>
-          <w:bCs/>
-          <w:color w:val="1A1A1A"/>
-          <w:sz w:val="20"/>
-          <w:szCs w:val="20"/>
-        </w:rPr>
-        <w:t>MA</w:t>
-      </w:r>
+        <w:spacing w:after="20"/>
+        <w:ind w:left="450"/>
+        <w:rPr>
+          <w:rFonts w:eastAsiaTheme="minorHAnsi"/>
+          <w:bCs/>
+          <w:color w:val="1A1A1A"/>
+          <w:sz w:val="20"/>
+          <w:szCs w:val="20"/>
+        </w:rPr>
+      </w:pPr>
     </w:p>
     <w:p>
       <w:pPr>
@@ -1056,6 +962,55 @@
         <w:autoSpaceDE w:val="0"/>
         <w:autoSpaceDN w:val="0"/>
         <w:adjustRightInd w:val="0"/>
+        <w:spacing w:after="20"/>
+        <w:rPr>
+          <w:rFonts w:eastAsiaTheme="minorHAnsi"/>
+          <w:bCs/>
+          <w:color w:val="1A1A1A"/>
+          <w:sz w:val="20"/>
+          <w:szCs w:val="20"/>
+        </w:rPr>
+      </w:pPr>
+      <w:r>
+        <w:rPr>
+          <w:rFonts w:eastAsiaTheme="minorHAnsi"/>
+          <w:b/>
+          <w:color w:val="1A1A1A"/>
+          <w:sz w:val="20"/>
+          <w:szCs w:val="20"/>
+        </w:rPr>
+        <w:t>Idiopathic Pulmonary Fibrosis Research</w:t>
+      </w:r>
+      <w:r>
+        <w:rPr>
+          <w:rFonts w:eastAsiaTheme="minorHAnsi"/>
+          <w:b/>
+          <w:color w:val="1A1A1A"/>
+          <w:sz w:val="20"/>
+          <w:szCs w:val="20"/>
+        </w:rPr>
+        <w:tab/>
+      </w:r>
+      <w:r>
+        <w:rPr>
+          <w:rFonts w:eastAsiaTheme="minorHAnsi"/>
+          <w:bCs/>
+          <w:color w:val="1A1A1A"/>
+          <w:sz w:val="20"/>
+          <w:szCs w:val="20"/>
+        </w:rPr>
+        <w:t>Stanford University, CA</w:t>
+      </w:r>
+    </w:p>
+    <w:p>
+      <w:pPr>
+        <w:widowControl w:val="0"/>
+        <w:tabs>
+          <w:tab w:val="right" w:pos="10800"/>
+        </w:tabs>
+        <w:autoSpaceDE w:val="0"/>
+        <w:autoSpaceDN w:val="0"/>
+        <w:adjustRightInd w:val="0"/>
         <w:rPr>
           <w:rFonts w:eastAsiaTheme="minorHAnsi"/>
           <w:bCs/>
@@ -1076,7 +1031,7 @@
           <w:sz w:val="20"/>
           <w:szCs w:val="20"/>
         </w:rPr>
-        <w:t>Student</w:t>
+        <w:t>Researcher</w:t>
       </w:r>
       <w:r>
         <w:rPr>
@@ -1087,37 +1042,7 @@
           <w:szCs w:val="20"/>
         </w:rPr>
         <w:tab/>
-        <w:t>Ju</w:t>
-      </w:r>
-      <w:r>
-        <w:rPr>
-          <w:rFonts w:eastAsiaTheme="minorHAnsi"/>
-          <w:bCs/>
-          <w:color w:val="1A1A1A"/>
-          <w:sz w:val="20"/>
-          <w:szCs w:val="20"/>
-        </w:rPr>
-        <w:t>ly</w:t>
-      </w:r>
-      <w:r>
-        <w:rPr>
-          <w:rFonts w:eastAsiaTheme="minorHAnsi"/>
-          <w:bCs/>
-          <w:color w:val="1A1A1A"/>
-          <w:sz w:val="20"/>
-          <w:szCs w:val="20"/>
-        </w:rPr>
-        <w:t xml:space="preserve"> 202</w:t>
-      </w:r>
-      <w:r>
-        <w:rPr>
-          <w:rFonts w:eastAsiaTheme="minorHAnsi"/>
-          <w:bCs/>
-          <w:color w:val="1A1A1A"/>
-          <w:sz w:val="20"/>
-          <w:szCs w:val="20"/>
-        </w:rPr>
-        <w:t>4</w:t>
+        <w:t>June 2023</w:t>
       </w:r>
       <w:r>
         <w:rPr>
@@ -1137,7 +1062,7 @@
           <w:sz w:val="20"/>
           <w:szCs w:val="20"/>
         </w:rPr>
-        <w:t>August 2024</w:t>
+        <w:t>October 2023</w:t>
       </w:r>
     </w:p>
     <w:p>
@@ -1170,117 +1095,7 @@
           <w:sz w:val="20"/>
           <w:szCs w:val="20"/>
         </w:rPr>
-        <w:t>Developed radar imaging</w:t>
-      </w:r>
-      <w:r>
-        <w:rPr>
-          <w:rFonts w:eastAsiaTheme="minorHAnsi"/>
-          <w:color w:val="1A1A1A"/>
-          <w:sz w:val="20"/>
-          <w:szCs w:val="20"/>
-        </w:rPr>
-        <w:t xml:space="preserve"> back</w:t>
-      </w:r>
-      <w:r>
-        <w:rPr>
-          <w:rFonts w:eastAsiaTheme="minorHAnsi"/>
-          <w:color w:val="1A1A1A"/>
-          <w:sz w:val="20"/>
-          <w:szCs w:val="20"/>
-        </w:rPr>
-        <w:t>-</w:t>
-      </w:r>
-      <w:r>
-        <w:rPr>
-          <w:rFonts w:eastAsiaTheme="minorHAnsi"/>
-          <w:color w:val="1A1A1A"/>
-          <w:sz w:val="20"/>
-          <w:szCs w:val="20"/>
-        </w:rPr>
-        <w:t>projection algorit</w:t>
-      </w:r>
-      <w:r>
-        <w:rPr>
-          <w:rFonts w:eastAsiaTheme="minorHAnsi"/>
-          <w:color w:val="1A1A1A"/>
-          <w:sz w:val="20"/>
-          <w:szCs w:val="20"/>
-        </w:rPr>
-        <w:t>hms</w:t>
-      </w:r>
-      <w:r>
-        <w:rPr>
-          <w:rFonts w:eastAsiaTheme="minorHAnsi"/>
-          <w:color w:val="1A1A1A"/>
-          <w:sz w:val="20"/>
-          <w:szCs w:val="20"/>
-        </w:rPr>
-        <w:t xml:space="preserve"> in Python and C++ using NumPy, SciPy, and </w:t>
-      </w:r>
-      <w:proofErr w:type="spellStart"/>
-      <w:r>
-        <w:rPr>
-          <w:rFonts w:eastAsiaTheme="minorHAnsi"/>
-          <w:color w:val="1A1A1A"/>
-          <w:sz w:val="20"/>
-          <w:szCs w:val="20"/>
-        </w:rPr>
-        <w:t>Matlab</w:t>
-      </w:r>
-      <w:proofErr w:type="spellEnd"/>
-      <w:r>
-        <w:rPr>
-          <w:rFonts w:eastAsiaTheme="minorHAnsi"/>
-          <w:color w:val="1A1A1A"/>
-          <w:sz w:val="20"/>
-          <w:szCs w:val="20"/>
-        </w:rPr>
-        <w:t xml:space="preserve"> to process radar data and generate images</w:t>
-      </w:r>
-      <w:r>
-        <w:rPr>
-          <w:rFonts w:eastAsiaTheme="minorHAnsi"/>
-          <w:color w:val="1A1A1A"/>
-          <w:sz w:val="20"/>
-          <w:szCs w:val="20"/>
-        </w:rPr>
-        <w:t xml:space="preserve">, </w:t>
-      </w:r>
-      <w:r>
-        <w:rPr>
-          <w:rFonts w:eastAsiaTheme="minorHAnsi"/>
-          <w:color w:val="1A1A1A"/>
-          <w:sz w:val="20"/>
-          <w:szCs w:val="20"/>
-        </w:rPr>
-        <w:t>processing radar data enabling high-resolution</w:t>
-      </w:r>
-      <w:r>
-        <w:rPr>
-          <w:rFonts w:eastAsiaTheme="minorHAnsi"/>
-          <w:color w:val="1A1A1A"/>
-          <w:sz w:val="20"/>
-          <w:szCs w:val="20"/>
-        </w:rPr>
-        <w:t xml:space="preserve"> </w:t>
-      </w:r>
-      <w:r>
-        <w:rPr>
-          <w:rFonts w:eastAsiaTheme="minorHAnsi"/>
-          <w:color w:val="1A1A1A"/>
-          <w:sz w:val="20"/>
-          <w:szCs w:val="20"/>
-        </w:rPr>
-        <w:t>imagine</w:t>
-      </w:r>
-      <w:r>
-        <w:rPr>
-          <w:rFonts w:eastAsiaTheme="minorHAnsi"/>
-          <w:color w:val="1A1A1A"/>
-          <w:sz w:val="20"/>
-          <w:szCs w:val="20"/>
-        </w:rPr>
-        <w:t xml:space="preserve"> of 2.6 in. soda cans across 10 by 10 meters </w:t>
+        <w:t>Performed bulk and single-cell RNA sequencing after extensive training in R, applying data science to biological research</w:t>
       </w:r>
     </w:p>
     <w:p>
@@ -1301,123 +1116,28 @@
         <w:ind w:left="450" w:hanging="270"/>
         <w:rPr>
           <w:rFonts w:eastAsiaTheme="minorHAnsi"/>
-          <w:bCs/>
-          <w:color w:val="1A1A1A"/>
-          <w:sz w:val="20"/>
-          <w:szCs w:val="20"/>
-        </w:rPr>
-      </w:pPr>
-      <w:r>
-        <w:rPr>
-          <w:rFonts w:eastAsiaTheme="minorHAnsi"/>
-          <w:color w:val="1A1A1A"/>
-          <w:sz w:val="20"/>
-          <w:szCs w:val="20"/>
-        </w:rPr>
-        <w:t>Built</w:t>
-      </w:r>
-      <w:r>
-        <w:rPr>
-          <w:rFonts w:eastAsiaTheme="minorHAnsi"/>
-          <w:color w:val="1A1A1A"/>
-          <w:sz w:val="20"/>
-          <w:szCs w:val="20"/>
-        </w:rPr>
-        <w:t xml:space="preserve"> an F550 </w:t>
-      </w:r>
-      <w:proofErr w:type="spellStart"/>
-      <w:r>
-        <w:rPr>
-          <w:rFonts w:eastAsiaTheme="minorHAnsi"/>
-          <w:color w:val="1A1A1A"/>
-          <w:sz w:val="20"/>
-          <w:szCs w:val="20"/>
-        </w:rPr>
-        <w:t>Hexacopter</w:t>
-      </w:r>
-      <w:proofErr w:type="spellEnd"/>
-      <w:r>
-        <w:rPr>
-          <w:rFonts w:eastAsiaTheme="minorHAnsi"/>
-          <w:color w:val="1A1A1A"/>
-          <w:sz w:val="20"/>
-          <w:szCs w:val="20"/>
-        </w:rPr>
-        <w:t xml:space="preserve">, </w:t>
-      </w:r>
-      <w:r>
-        <w:rPr>
-          <w:rFonts w:eastAsiaTheme="minorHAnsi"/>
-          <w:color w:val="1A1A1A"/>
-          <w:sz w:val="20"/>
-          <w:szCs w:val="20"/>
-        </w:rPr>
-        <w:t>with</w:t>
-      </w:r>
-      <w:r>
-        <w:rPr>
-          <w:rFonts w:eastAsiaTheme="minorHAnsi"/>
-          <w:color w:val="1A1A1A"/>
-          <w:sz w:val="20"/>
-          <w:szCs w:val="20"/>
-        </w:rPr>
-        <w:t xml:space="preserve"> a </w:t>
-      </w:r>
-      <w:proofErr w:type="spellStart"/>
-      <w:r>
-        <w:rPr>
-          <w:rFonts w:eastAsiaTheme="minorHAnsi"/>
-          <w:color w:val="1A1A1A"/>
-          <w:sz w:val="20"/>
-          <w:szCs w:val="20"/>
-        </w:rPr>
-        <w:t>PulsOn</w:t>
-      </w:r>
-      <w:proofErr w:type="spellEnd"/>
-      <w:r>
-        <w:rPr>
-          <w:rFonts w:eastAsiaTheme="minorHAnsi"/>
-          <w:color w:val="1A1A1A"/>
-          <w:sz w:val="20"/>
-          <w:szCs w:val="20"/>
-        </w:rPr>
-        <w:t xml:space="preserve"> 440 radar with a Ras</w:t>
-      </w:r>
-      <w:r>
-        <w:rPr>
-          <w:rFonts w:eastAsiaTheme="minorHAnsi"/>
-          <w:color w:val="1A1A1A"/>
-          <w:sz w:val="20"/>
-          <w:szCs w:val="20"/>
-        </w:rPr>
-        <w:t>p</w:t>
-      </w:r>
-      <w:r>
-        <w:rPr>
-          <w:rFonts w:eastAsiaTheme="minorHAnsi"/>
-          <w:color w:val="1A1A1A"/>
-          <w:sz w:val="20"/>
-          <w:szCs w:val="20"/>
-        </w:rPr>
-        <w:t>berry Pi via socket programming</w:t>
-      </w:r>
-      <w:r>
-        <w:rPr>
-          <w:rFonts w:eastAsiaTheme="minorHAnsi"/>
-          <w:color w:val="1A1A1A"/>
-          <w:sz w:val="20"/>
-          <w:szCs w:val="20"/>
-        </w:rPr>
-        <w:t xml:space="preserve"> for real-time data transmission</w:t>
-      </w:r>
-      <w:r>
-        <w:rPr>
-          <w:rFonts w:eastAsiaTheme="minorHAnsi"/>
-          <w:color w:val="1A1A1A"/>
-          <w:sz w:val="20"/>
-          <w:szCs w:val="20"/>
-        </w:rPr>
-        <w:t xml:space="preserve"> </w:t>
+          <w:color w:val="1A1A1A"/>
+          <w:sz w:val="20"/>
+          <w:szCs w:val="20"/>
+        </w:rPr>
+      </w:pPr>
+      <w:r>
+        <w:rPr>
+          <w:rFonts w:eastAsiaTheme="minorHAnsi"/>
+          <w:color w:val="1A1A1A"/>
+          <w:sz w:val="20"/>
+          <w:szCs w:val="20"/>
+        </w:rPr>
+        <w:t xml:space="preserve">Conducted wet lab experiments on human lung fibroblasts, focusing on </w:t>
+      </w:r>
+      <w:r>
+        <w:rPr>
+          <w:rFonts w:eastAsiaTheme="minorHAnsi"/>
+          <w:color w:val="1A1A1A"/>
+          <w:sz w:val="20"/>
+          <w:szCs w:val="20"/>
+        </w:rPr>
+        <w:t>Idiopathic Pulmonary Fibrosis and the effect of pirfenidone on serum-stimulated human lung fibroblasts</w:t>
       </w:r>
     </w:p>
     <w:p>
@@ -1438,204 +1158,55 @@
         <w:ind w:left="450" w:hanging="270"/>
         <w:rPr>
           <w:rFonts w:eastAsiaTheme="minorHAnsi"/>
-          <w:bCs/>
-          <w:color w:val="1A1A1A"/>
-          <w:sz w:val="20"/>
-          <w:szCs w:val="20"/>
-        </w:rPr>
-      </w:pPr>
-      <w:r>
-        <w:rPr>
-          <w:rFonts w:eastAsiaTheme="minorHAnsi"/>
-          <w:bCs/>
-          <w:color w:val="1A1A1A"/>
-          <w:sz w:val="20"/>
-          <w:szCs w:val="20"/>
-        </w:rPr>
-        <w:t xml:space="preserve">Engaged with industry </w:t>
-      </w:r>
-      <w:r>
-        <w:rPr>
-          <w:rFonts w:eastAsiaTheme="minorHAnsi"/>
-          <w:bCs/>
-          <w:color w:val="1A1A1A"/>
-          <w:sz w:val="20"/>
-          <w:szCs w:val="20"/>
-        </w:rPr>
-        <w:t xml:space="preserve">experts in sectors such as </w:t>
-      </w:r>
-      <w:r>
-        <w:rPr>
-          <w:rFonts w:eastAsiaTheme="minorHAnsi"/>
-          <w:bCs/>
-          <w:color w:val="1A1A1A"/>
-          <w:sz w:val="20"/>
-          <w:szCs w:val="20"/>
-        </w:rPr>
-        <w:t xml:space="preserve">defense, transportation, materials, </w:t>
-      </w:r>
-      <w:r>
-        <w:rPr>
-          <w:rFonts w:eastAsiaTheme="minorHAnsi"/>
-          <w:bCs/>
-          <w:color w:val="1A1A1A"/>
-          <w:sz w:val="20"/>
-          <w:szCs w:val="20"/>
-        </w:rPr>
-        <w:t>and e</w:t>
-      </w:r>
-      <w:r>
-        <w:rPr>
-          <w:rFonts w:eastAsiaTheme="minorHAnsi"/>
-          <w:bCs/>
-          <w:color w:val="1A1A1A"/>
-          <w:sz w:val="20"/>
-          <w:szCs w:val="20"/>
-        </w:rPr>
-        <w:t xml:space="preserve">ngineering, through workshops and lectures </w:t>
-      </w:r>
-      <w:r>
-        <w:rPr>
-          <w:rFonts w:eastAsiaTheme="minorHAnsi"/>
-          <w:bCs/>
-          <w:color w:val="1A1A1A"/>
-          <w:sz w:val="20"/>
-          <w:szCs w:val="20"/>
-        </w:rPr>
-        <w:t>focused on groundbreaking technological innovations</w:t>
-      </w:r>
-    </w:p>
-    <w:p>
-      <w:pPr>
-        <w:pStyle w:val="ListParagraph"/>
-        <w:widowControl w:val="0"/>
-        <w:tabs>
-          <w:tab w:val="right" w:pos="10800"/>
-        </w:tabs>
-        <w:autoSpaceDE w:val="0"/>
-        <w:autoSpaceDN w:val="0"/>
-        <w:adjustRightInd w:val="0"/>
-        <w:spacing w:after="20"/>
-        <w:ind w:left="450"/>
-        <w:rPr>
-          <w:rFonts w:eastAsiaTheme="minorHAnsi"/>
-          <w:bCs/>
-          <w:color w:val="1A1A1A"/>
-          <w:sz w:val="20"/>
-          <w:szCs w:val="20"/>
-        </w:rPr>
-      </w:pPr>
-    </w:p>
-    <w:p>
-      <w:pPr>
-        <w:widowControl w:val="0"/>
-        <w:tabs>
-          <w:tab w:val="right" w:pos="10800"/>
-        </w:tabs>
-        <w:autoSpaceDE w:val="0"/>
-        <w:autoSpaceDN w:val="0"/>
-        <w:adjustRightInd w:val="0"/>
-        <w:spacing w:after="20"/>
-        <w:rPr>
-          <w:rFonts w:eastAsiaTheme="minorHAnsi"/>
-          <w:bCs/>
-          <w:color w:val="1A1A1A"/>
-          <w:sz w:val="20"/>
-          <w:szCs w:val="20"/>
-        </w:rPr>
-      </w:pPr>
-      <w:r>
-        <w:rPr>
-          <w:rFonts w:eastAsiaTheme="minorHAnsi"/>
-          <w:b/>
-          <w:color w:val="1A1A1A"/>
-          <w:sz w:val="20"/>
-          <w:szCs w:val="20"/>
-        </w:rPr>
-        <w:t>Idiopathic Pulmonary Fibrosis Research</w:t>
-      </w:r>
-      <w:r>
-        <w:rPr>
-          <w:rFonts w:eastAsiaTheme="minorHAnsi"/>
-          <w:b/>
-          <w:color w:val="1A1A1A"/>
-          <w:sz w:val="20"/>
-          <w:szCs w:val="20"/>
-        </w:rPr>
-        <w:tab/>
-      </w:r>
-      <w:r>
-        <w:rPr>
-          <w:rFonts w:eastAsiaTheme="minorHAnsi"/>
-          <w:bCs/>
-          <w:color w:val="1A1A1A"/>
-          <w:sz w:val="20"/>
-          <w:szCs w:val="20"/>
-        </w:rPr>
-        <w:t>Stanford University, CA</w:t>
-      </w:r>
-    </w:p>
-    <w:p>
-      <w:pPr>
-        <w:widowControl w:val="0"/>
-        <w:tabs>
-          <w:tab w:val="right" w:pos="10800"/>
-        </w:tabs>
-        <w:autoSpaceDE w:val="0"/>
-        <w:autoSpaceDN w:val="0"/>
-        <w:adjustRightInd w:val="0"/>
-        <w:rPr>
-          <w:rFonts w:eastAsiaTheme="minorHAnsi"/>
-          <w:bCs/>
-          <w:i/>
-          <w:iCs/>
-          <w:color w:val="1A1A1A"/>
-          <w:sz w:val="20"/>
-          <w:szCs w:val="20"/>
-        </w:rPr>
-      </w:pPr>
-      <w:r>
-        <w:rPr>
-          <w:rFonts w:eastAsiaTheme="minorHAnsi"/>
-          <w:bCs/>
-          <w:i/>
-          <w:iCs/>
-          <w:color w:val="1A1A1A"/>
-          <w:sz w:val="20"/>
-          <w:szCs w:val="20"/>
-        </w:rPr>
-        <w:t>Researcher</w:t>
-      </w:r>
-      <w:r>
-        <w:rPr>
-          <w:rFonts w:eastAsiaTheme="minorHAnsi"/>
-          <w:bCs/>
-          <w:color w:val="1A1A1A"/>
-          <w:sz w:val="20"/>
-          <w:szCs w:val="20"/>
-        </w:rPr>
-        <w:tab/>
-        <w:t>June 2023</w:t>
-      </w:r>
-      <w:r>
-        <w:rPr>
-          <w:rFonts w:eastAsiaTheme="minorHAnsi"/>
-          <w:bCs/>
-          <w:color w:val="1A1A1A"/>
-          <w:sz w:val="20"/>
-          <w:szCs w:val="20"/>
-        </w:rPr>
-        <w:t xml:space="preserve"> – </w:t>
-      </w:r>
-      <w:r>
-        <w:rPr>
-          <w:rFonts w:eastAsiaTheme="minorHAnsi"/>
-          <w:bCs/>
-          <w:color w:val="1A1A1A"/>
-          <w:sz w:val="20"/>
-          <w:szCs w:val="20"/>
-        </w:rPr>
-        <w:t>October 2023</w:t>
+          <w:color w:val="1A1A1A"/>
+          <w:sz w:val="20"/>
+          <w:szCs w:val="20"/>
+        </w:rPr>
+      </w:pPr>
+      <w:r>
+        <w:rPr>
+          <w:rFonts w:eastAsiaTheme="minorHAnsi"/>
+          <w:color w:val="1A1A1A"/>
+          <w:sz w:val="20"/>
+          <w:szCs w:val="20"/>
+        </w:rPr>
+        <w:t xml:space="preserve">Gained hands-on experience in </w:t>
+      </w:r>
+      <w:r>
+        <w:rPr>
+          <w:rFonts w:eastAsiaTheme="minorHAnsi"/>
+          <w:color w:val="1A1A1A"/>
+          <w:sz w:val="20"/>
+          <w:szCs w:val="20"/>
+        </w:rPr>
+        <w:t>DNA/RNA isolation, PCR,</w:t>
+      </w:r>
+      <w:r>
+        <w:rPr>
+          <w:rFonts w:eastAsiaTheme="minorHAnsi"/>
+          <w:color w:val="1A1A1A"/>
+          <w:sz w:val="20"/>
+          <w:szCs w:val="20"/>
+        </w:rPr>
+        <w:t xml:space="preserve"> and</w:t>
+      </w:r>
+      <w:r>
+        <w:rPr>
+          <w:rFonts w:eastAsiaTheme="minorHAnsi"/>
+          <w:color w:val="1A1A1A"/>
+          <w:sz w:val="20"/>
+          <w:szCs w:val="20"/>
+        </w:rPr>
+        <w:t xml:space="preserve"> ELISA</w:t>
+      </w:r>
+      <w:r>
+        <w:rPr>
+          <w:rFonts w:eastAsiaTheme="minorHAnsi"/>
+          <w:color w:val="1A1A1A"/>
+          <w:sz w:val="20"/>
+          <w:szCs w:val="20"/>
+        </w:rPr>
+        <w:t xml:space="preserve">, developing a strong foundation in molecular biology </w:t>
       </w:r>
     </w:p>
     <w:p>
@@ -1668,25 +1239,138 @@
           <w:sz w:val="20"/>
           <w:szCs w:val="20"/>
         </w:rPr>
-        <w:t xml:space="preserve">Performed bulk and single-cell RNA sequencing after extensive training in R, applying </w:t>
-      </w:r>
-      <w:r>
-        <w:rPr>
-          <w:rFonts w:eastAsiaTheme="minorHAnsi"/>
-          <w:color w:val="1A1A1A"/>
-          <w:sz w:val="20"/>
-          <w:szCs w:val="20"/>
-        </w:rPr>
-        <w:t xml:space="preserve">data science </w:t>
-      </w:r>
-      <w:r>
-        <w:rPr>
-          <w:rFonts w:eastAsiaTheme="minorHAnsi"/>
-          <w:color w:val="1A1A1A"/>
-          <w:sz w:val="20"/>
-          <w:szCs w:val="20"/>
-        </w:rPr>
-        <w:t>to biological research</w:t>
+        <w:t>Collaborated with Stanford researchers to explore biological findings and contribute to ongoing research on pulmonary diseases</w:t>
+      </w:r>
+    </w:p>
+    <w:p>
+      <w:pPr>
+        <w:pStyle w:val="ListParagraph"/>
+        <w:widowControl w:val="0"/>
+        <w:tabs>
+          <w:tab w:val="right" w:pos="10800"/>
+        </w:tabs>
+        <w:autoSpaceDE w:val="0"/>
+        <w:autoSpaceDN w:val="0"/>
+        <w:adjustRightInd w:val="0"/>
+        <w:spacing w:after="20"/>
+        <w:ind w:left="450"/>
+        <w:rPr>
+          <w:rFonts w:eastAsiaTheme="minorHAnsi"/>
+          <w:color w:val="1A1A1A"/>
+          <w:sz w:val="20"/>
+          <w:szCs w:val="20"/>
+        </w:rPr>
+      </w:pPr>
+    </w:p>
+    <w:p>
+      <w:pPr>
+        <w:widowControl w:val="0"/>
+        <w:tabs>
+          <w:tab w:val="right" w:pos="10800"/>
+        </w:tabs>
+        <w:autoSpaceDE w:val="0"/>
+        <w:autoSpaceDN w:val="0"/>
+        <w:adjustRightInd w:val="0"/>
+        <w:spacing w:after="20"/>
+        <w:rPr>
+          <w:rFonts w:eastAsiaTheme="minorHAnsi"/>
+          <w:bCs/>
+          <w:color w:val="1A1A1A"/>
+          <w:sz w:val="20"/>
+          <w:szCs w:val="20"/>
+        </w:rPr>
+      </w:pPr>
+      <w:r>
+        <w:rPr>
+          <w:rFonts w:eastAsiaTheme="minorHAnsi"/>
+          <w:b/>
+          <w:color w:val="1A1A1A"/>
+          <w:sz w:val="20"/>
+          <w:szCs w:val="20"/>
+        </w:rPr>
+        <w:t xml:space="preserve">UC Berkeley Robot Open Autonomous Racing Program </w:t>
+      </w:r>
+      <w:r>
+        <w:rPr>
+          <w:rFonts w:eastAsiaTheme="minorHAnsi"/>
+          <w:b/>
+          <w:color w:val="1A1A1A"/>
+          <w:sz w:val="20"/>
+          <w:szCs w:val="20"/>
+        </w:rPr>
+        <w:tab/>
+      </w:r>
+      <w:r>
+        <w:rPr>
+          <w:rFonts w:eastAsiaTheme="minorHAnsi"/>
+          <w:bCs/>
+          <w:color w:val="1A1A1A"/>
+          <w:sz w:val="20"/>
+          <w:szCs w:val="20"/>
+        </w:rPr>
+        <w:t>Berkeley, CA</w:t>
+      </w:r>
+    </w:p>
+    <w:p>
+      <w:pPr>
+        <w:widowControl w:val="0"/>
+        <w:tabs>
+          <w:tab w:val="right" w:pos="10800"/>
+        </w:tabs>
+        <w:autoSpaceDE w:val="0"/>
+        <w:autoSpaceDN w:val="0"/>
+        <w:adjustRightInd w:val="0"/>
+        <w:rPr>
+          <w:rFonts w:eastAsiaTheme="minorHAnsi"/>
+          <w:bCs/>
+          <w:color w:val="1A1A1A"/>
+          <w:sz w:val="20"/>
+          <w:szCs w:val="20"/>
+        </w:rPr>
+      </w:pPr>
+      <w:r>
+        <w:rPr>
+          <w:rFonts w:eastAsiaTheme="minorHAnsi"/>
+          <w:bCs/>
+          <w:i/>
+          <w:iCs/>
+          <w:color w:val="1A1A1A"/>
+          <w:sz w:val="20"/>
+          <w:szCs w:val="20"/>
+        </w:rPr>
+        <w:t>Competitor and Alumni</w:t>
+      </w:r>
+      <w:r>
+        <w:rPr>
+          <w:rFonts w:eastAsiaTheme="minorHAnsi"/>
+          <w:bCs/>
+          <w:i/>
+          <w:iCs/>
+          <w:color w:val="1A1A1A"/>
+          <w:sz w:val="20"/>
+          <w:szCs w:val="20"/>
+        </w:rPr>
+        <w:tab/>
+      </w:r>
+      <w:r>
+        <w:rPr>
+          <w:rFonts w:eastAsiaTheme="minorHAnsi"/>
+          <w:bCs/>
+          <w:color w:val="1A1A1A"/>
+          <w:sz w:val="20"/>
+          <w:szCs w:val="20"/>
+        </w:rPr>
+        <w:t xml:space="preserve">July 2022 – </w:t>
+      </w:r>
+      <w:r>
+        <w:rPr>
+          <w:rFonts w:eastAsiaTheme="minorHAnsi"/>
+          <w:bCs/>
+          <w:color w:val="1A1A1A"/>
+          <w:sz w:val="20"/>
+          <w:szCs w:val="20"/>
+        </w:rPr>
+        <w:t>December 2022</w:t>
       </w:r>
     </w:p>
     <w:p>
@@ -1719,16 +1403,7 @@
           <w:sz w:val="20"/>
           <w:szCs w:val="20"/>
         </w:rPr>
-        <w:t xml:space="preserve">Conducted wet lab experiments on human lung fibroblasts, focusing on </w:t>
-      </w:r>
-      <w:r>
-        <w:rPr>
-          <w:rFonts w:eastAsiaTheme="minorHAnsi"/>
-          <w:color w:val="1A1A1A"/>
-          <w:sz w:val="20"/>
-          <w:szCs w:val="20"/>
-        </w:rPr>
-        <w:t>Idiopathic Pulmonary Fibrosis and the effect of pirfenidone on serum-stimulated human lung fibroblasts</w:t>
+        <w:t>Engineered and integrated ROS-based communication channels, designing interfaces between perception, decision-making, and control modules to streamline autonomous vehicle functionality in real-world conditions</w:t>
       </w:r>
     </w:p>
     <w:p>
@@ -1761,43 +1436,7 @@
           <w:sz w:val="20"/>
           <w:szCs w:val="20"/>
         </w:rPr>
-        <w:t xml:space="preserve">Gained hands-on experience in </w:t>
-      </w:r>
-      <w:r>
-        <w:rPr>
-          <w:rFonts w:eastAsiaTheme="minorHAnsi"/>
-          <w:color w:val="1A1A1A"/>
-          <w:sz w:val="20"/>
-          <w:szCs w:val="20"/>
-        </w:rPr>
-        <w:t>DNA/RNA isolation, PCR,</w:t>
-      </w:r>
-      <w:r>
-        <w:rPr>
-          <w:rFonts w:eastAsiaTheme="minorHAnsi"/>
-          <w:color w:val="1A1A1A"/>
-          <w:sz w:val="20"/>
-          <w:szCs w:val="20"/>
-        </w:rPr>
-        <w:t xml:space="preserve"> and</w:t>
-      </w:r>
-      <w:r>
-        <w:rPr>
-          <w:rFonts w:eastAsiaTheme="minorHAnsi"/>
-          <w:color w:val="1A1A1A"/>
-          <w:sz w:val="20"/>
-          <w:szCs w:val="20"/>
-        </w:rPr>
-        <w:t xml:space="preserve"> ELISA</w:t>
-      </w:r>
-      <w:r>
-        <w:rPr>
-          <w:rFonts w:eastAsiaTheme="minorHAnsi"/>
-          <w:color w:val="1A1A1A"/>
-          <w:sz w:val="20"/>
-          <w:szCs w:val="20"/>
-        </w:rPr>
-        <w:t xml:space="preserve">, developing a strong foundation in molecular biology </w:t>
+        <w:t>Designed and tested autonomous vehicle simulations in Gazebo, leveraging machine learning models and applying mathematical concepts such as matrix operations, probabilistic models, and gradient descent to optimize path planning</w:t>
       </w:r>
     </w:p>
     <w:p>
@@ -1830,12 +1469,65 @@
           <w:sz w:val="20"/>
           <w:szCs w:val="20"/>
         </w:rPr>
-        <w:t>Collaborated with Stanford researchers to explore biological findings and contribute to ongoing research on pulmonary diseases</w:t>
+        <w:t>Collaborated with UC Berkeley professors to develop Python, machine learning, and advanced control algorithms</w:t>
       </w:r>
     </w:p>
     <w:p>
       <w:pPr>
-        <w:pStyle w:val="ListParagraph"/>
+        <w:pBdr>
+          <w:top w:val="single" w:sz="6" w:space="0" w:color="000000"/>
+          <w:bottom w:val="single" w:sz="2" w:space="0" w:color="999999"/>
+        </w:pBdr>
+        <w:tabs>
+          <w:tab w:val="left" w:pos="180"/>
+        </w:tabs>
+        <w:spacing w:before="120" w:after="60" w:line="200" w:lineRule="atLeast"/>
+        <w:outlineLvl w:val="0"/>
+        <w:rPr>
+          <w:b/>
+          <w:spacing w:val="40"/>
+          <w:kern w:val="20"/>
+          <w:position w:val="2"/>
+          <w:sz w:val="20"/>
+          <w:szCs w:val="20"/>
+        </w:rPr>
+      </w:pPr>
+      <w:r>
+        <w:rPr>
+          <w:b/>
+          <w:spacing w:val="40"/>
+          <w:kern w:val="20"/>
+          <w:position w:val="2"/>
+          <w:sz w:val="20"/>
+          <w:szCs w:val="20"/>
+        </w:rPr>
+        <w:t>LEADERSHIP AND</w:t>
+      </w:r>
+      <w:r>
+        <w:rPr>
+          <w:b/>
+          <w:spacing w:val="40"/>
+          <w:kern w:val="20"/>
+          <w:position w:val="2"/>
+          <w:sz w:val="20"/>
+          <w:szCs w:val="20"/>
+        </w:rPr>
+        <w:t xml:space="preserve"> </w:t>
+      </w:r>
+      <w:r>
+        <w:rPr>
+          <w:b/>
+          <w:spacing w:val="40"/>
+          <w:kern w:val="20"/>
+          <w:position w:val="2"/>
+          <w:sz w:val="20"/>
+          <w:szCs w:val="20"/>
+        </w:rPr>
+        <w:t>EXTRACURRICULARS</w:t>
+      </w:r>
+    </w:p>
+    <w:p>
+      <w:pPr>
         <w:widowControl w:val="0"/>
         <w:tabs>
           <w:tab w:val="right" w:pos="10800"/>
@@ -1844,14 +1536,44 @@
         <w:autoSpaceDN w:val="0"/>
         <w:adjustRightInd w:val="0"/>
         <w:spacing w:after="20"/>
-        <w:ind w:left="450"/>
-        <w:rPr>
-          <w:rFonts w:eastAsiaTheme="minorHAnsi"/>
-          <w:color w:val="1A1A1A"/>
-          <w:sz w:val="20"/>
-          <w:szCs w:val="20"/>
-        </w:rPr>
-      </w:pPr>
+        <w:rPr>
+          <w:rFonts w:eastAsiaTheme="minorHAnsi"/>
+          <w:color w:val="1A1A1A"/>
+          <w:sz w:val="20"/>
+          <w:szCs w:val="20"/>
+        </w:rPr>
+      </w:pPr>
+      <w:r>
+        <w:rPr>
+          <w:rFonts w:eastAsiaTheme="minorHAnsi"/>
+          <w:b/>
+          <w:bCs/>
+          <w:color w:val="1A1A1A"/>
+          <w:sz w:val="20"/>
+          <w:szCs w:val="20"/>
+        </w:rPr>
+        <w:t>604 Robotics</w:t>
+      </w:r>
+      <w:r>
+        <w:rPr>
+          <w:rFonts w:eastAsiaTheme="minorHAnsi"/>
+          <w:b/>
+          <w:bCs/>
+          <w:color w:val="1A1A1A"/>
+          <w:sz w:val="20"/>
+          <w:szCs w:val="20"/>
+        </w:rPr>
+        <w:tab/>
+      </w:r>
+      <w:r>
+        <w:rPr>
+          <w:rFonts w:eastAsiaTheme="minorHAnsi"/>
+          <w:color w:val="1A1A1A"/>
+          <w:sz w:val="20"/>
+          <w:szCs w:val="20"/>
+        </w:rPr>
+        <w:t>San Jose, CA</w:t>
+      </w:r>
     </w:p>
     <w:p>
       <w:pPr>
@@ -1865,55 +1587,6 @@
         <w:spacing w:after="20"/>
         <w:rPr>
           <w:rFonts w:eastAsiaTheme="minorHAnsi"/>
-          <w:color w:val="1A1A1A"/>
-          <w:sz w:val="20"/>
-          <w:szCs w:val="20"/>
-        </w:rPr>
-      </w:pPr>
-      <w:r>
-        <w:rPr>
-          <w:rFonts w:eastAsiaTheme="minorHAnsi"/>
-          <w:b/>
-          <w:bCs/>
-          <w:color w:val="1A1A1A"/>
-          <w:sz w:val="20"/>
-          <w:szCs w:val="20"/>
-        </w:rPr>
-        <w:t>604 Robotics</w:t>
-      </w:r>
-      <w:r>
-        <w:rPr>
-          <w:rFonts w:eastAsiaTheme="minorHAnsi"/>
-          <w:b/>
-          <w:bCs/>
-          <w:color w:val="1A1A1A"/>
-          <w:sz w:val="20"/>
-          <w:szCs w:val="20"/>
-        </w:rPr>
-        <w:tab/>
-      </w:r>
-      <w:r>
-        <w:rPr>
-          <w:rFonts w:eastAsiaTheme="minorHAnsi"/>
-          <w:color w:val="1A1A1A"/>
-          <w:sz w:val="20"/>
-          <w:szCs w:val="20"/>
-        </w:rPr>
-        <w:t>San Jose, CA</w:t>
-      </w:r>
-    </w:p>
-    <w:p>
-      <w:pPr>
-        <w:widowControl w:val="0"/>
-        <w:tabs>
-          <w:tab w:val="right" w:pos="10800"/>
-        </w:tabs>
-        <w:autoSpaceDE w:val="0"/>
-        <w:autoSpaceDN w:val="0"/>
-        <w:adjustRightInd w:val="0"/>
-        <w:spacing w:after="20"/>
-        <w:rPr>
-          <w:rFonts w:eastAsiaTheme="minorHAnsi"/>
           <w:i/>
           <w:iCs/>
           <w:color w:val="1A1A1A"/>
@@ -1930,7 +1603,7 @@
           <w:sz w:val="20"/>
           <w:szCs w:val="20"/>
         </w:rPr>
-        <w:t>Active Member</w:t>
+        <w:t>Member</w:t>
       </w:r>
       <w:r>
         <w:rPr>
@@ -2049,25 +1722,7 @@
           <w:sz w:val="20"/>
           <w:szCs w:val="20"/>
         </w:rPr>
-        <w:t>Collaborate</w:t>
-      </w:r>
-      <w:r>
-        <w:rPr>
-          <w:rFonts w:eastAsiaTheme="minorHAnsi"/>
-          <w:color w:val="1A1A1A"/>
-          <w:sz w:val="20"/>
-          <w:szCs w:val="20"/>
-        </w:rPr>
-        <w:t>s</w:t>
-      </w:r>
-      <w:r>
-        <w:rPr>
-          <w:rFonts w:eastAsiaTheme="minorHAnsi"/>
-          <w:color w:val="1A1A1A"/>
-          <w:sz w:val="20"/>
-          <w:szCs w:val="20"/>
-        </w:rPr>
-        <w:t xml:space="preserve"> on data-driven decision making, refining competition data by examining specific statistics of teams throughout each of their matches to identify trends in strategy and compatibility</w:t>
+        <w:t>Collaborated on data-driven decision making, refining competition data by examining specific statistics of teams throughout each of their matches to identify trends in strategy and compatibility</w:t>
       </w:r>
     </w:p>
     <w:p>
@@ -2101,43 +1756,139 @@
           <w:sz w:val="20"/>
           <w:szCs w:val="20"/>
         </w:rPr>
-        <w:t>Analyze</w:t>
-      </w:r>
-      <w:r>
-        <w:rPr>
-          <w:rFonts w:eastAsiaTheme="minorHAnsi"/>
-          <w:color w:val="1A1A1A"/>
-          <w:sz w:val="20"/>
-          <w:szCs w:val="20"/>
-        </w:rPr>
-        <w:t>s</w:t>
-      </w:r>
-      <w:r>
-        <w:rPr>
-          <w:rFonts w:eastAsiaTheme="minorHAnsi"/>
-          <w:color w:val="1A1A1A"/>
-          <w:sz w:val="20"/>
-          <w:szCs w:val="20"/>
-        </w:rPr>
-        <w:t xml:space="preserve"> and scout</w:t>
-      </w:r>
-      <w:r>
-        <w:rPr>
-          <w:rFonts w:eastAsiaTheme="minorHAnsi"/>
-          <w:color w:val="1A1A1A"/>
-          <w:sz w:val="20"/>
-          <w:szCs w:val="20"/>
-        </w:rPr>
-        <w:t>s</w:t>
-      </w:r>
-      <w:r>
-        <w:rPr>
-          <w:rFonts w:eastAsiaTheme="minorHAnsi"/>
-          <w:color w:val="1A1A1A"/>
-          <w:sz w:val="20"/>
-          <w:szCs w:val="20"/>
-        </w:rPr>
-        <w:t xml:space="preserve"> hundreds of matches during tournaments, parsing data to optimize alliance partner selection</w:t>
+        <w:t>Analyzed and scouted hundreds of matches during tournaments, parsing data to optimize alliance partner selection</w:t>
+      </w:r>
+    </w:p>
+    <w:p>
+      <w:pPr>
+        <w:pStyle w:val="ListParagraph"/>
+        <w:widowControl w:val="0"/>
+        <w:tabs>
+          <w:tab w:val="right" w:pos="10800"/>
+        </w:tabs>
+        <w:autoSpaceDE w:val="0"/>
+        <w:autoSpaceDN w:val="0"/>
+        <w:adjustRightInd w:val="0"/>
+        <w:spacing w:after="20"/>
+        <w:ind w:left="450"/>
+        <w:rPr>
+          <w:rFonts w:eastAsiaTheme="minorHAnsi"/>
+          <w:bCs/>
+          <w:color w:val="1A1A1A"/>
+          <w:sz w:val="20"/>
+          <w:szCs w:val="20"/>
+        </w:rPr>
+      </w:pPr>
+    </w:p>
+    <w:p>
+      <w:pPr>
+        <w:widowControl w:val="0"/>
+        <w:tabs>
+          <w:tab w:val="right" w:pos="10800"/>
+        </w:tabs>
+        <w:autoSpaceDE w:val="0"/>
+        <w:autoSpaceDN w:val="0"/>
+        <w:adjustRightInd w:val="0"/>
+        <w:rPr>
+          <w:rFonts w:eastAsiaTheme="minorHAnsi"/>
+          <w:color w:val="1A1A1A"/>
+          <w:sz w:val="20"/>
+          <w:szCs w:val="20"/>
+        </w:rPr>
+      </w:pPr>
+      <w:r>
+        <w:rPr>
+          <w:rFonts w:eastAsiaTheme="minorHAnsi"/>
+          <w:b/>
+          <w:color w:val="1A1A1A"/>
+          <w:sz w:val="20"/>
+          <w:szCs w:val="20"/>
+        </w:rPr>
+        <w:t>Leland High School Student Body</w:t>
+      </w:r>
+      <w:r>
+        <w:rPr>
+          <w:rFonts w:eastAsiaTheme="minorHAnsi"/>
+          <w:b/>
+          <w:color w:val="1A1A1A"/>
+          <w:sz w:val="20"/>
+          <w:szCs w:val="20"/>
+        </w:rPr>
+        <w:t xml:space="preserve"> President</w:t>
+      </w:r>
+      <w:r>
+        <w:rPr>
+          <w:rFonts w:eastAsiaTheme="minorHAnsi"/>
+          <w:b/>
+          <w:color w:val="1A1A1A"/>
+          <w:sz w:val="20"/>
+          <w:szCs w:val="20"/>
+        </w:rPr>
+        <w:tab/>
+      </w:r>
+      <w:r>
+        <w:rPr>
+          <w:rFonts w:eastAsiaTheme="minorHAnsi"/>
+          <w:color w:val="1A1A1A"/>
+          <w:sz w:val="20"/>
+          <w:szCs w:val="20"/>
+        </w:rPr>
+        <w:t>San Jose, CA</w:t>
+      </w:r>
+    </w:p>
+    <w:p>
+      <w:pPr>
+        <w:widowControl w:val="0"/>
+        <w:tabs>
+          <w:tab w:val="right" w:pos="10800"/>
+        </w:tabs>
+        <w:autoSpaceDE w:val="0"/>
+        <w:autoSpaceDN w:val="0"/>
+        <w:adjustRightInd w:val="0"/>
+        <w:rPr>
+          <w:rFonts w:eastAsiaTheme="minorHAnsi"/>
+          <w:color w:val="1A1A1A"/>
+          <w:sz w:val="20"/>
+          <w:szCs w:val="20"/>
+        </w:rPr>
+      </w:pPr>
+      <w:r>
+        <w:rPr>
+          <w:rFonts w:eastAsiaTheme="minorHAnsi"/>
+          <w:i/>
+          <w:color w:val="1A1A1A"/>
+          <w:sz w:val="20"/>
+          <w:szCs w:val="20"/>
+        </w:rPr>
+        <w:t>School President</w:t>
+      </w:r>
+      <w:r>
+        <w:rPr>
+          <w:rFonts w:eastAsiaTheme="minorHAnsi"/>
+          <w:i/>
+          <w:color w:val="1A1A1A"/>
+          <w:sz w:val="20"/>
+          <w:szCs w:val="20"/>
+        </w:rPr>
+        <w:tab/>
+      </w:r>
+      <w:r>
+        <w:rPr>
+          <w:rFonts w:eastAsiaTheme="minorHAnsi"/>
+          <w:color w:val="1A1A1A"/>
+          <w:sz w:val="20"/>
+          <w:szCs w:val="20"/>
+        </w:rPr>
+        <w:t xml:space="preserve">September 2021– </w:t>
+      </w:r>
+      <w:r>
+        <w:rPr>
+          <w:rFonts w:eastAsiaTheme="minorHAnsi"/>
+          <w:color w:val="1A1A1A"/>
+          <w:sz w:val="20"/>
+          <w:szCs w:val="20"/>
+        </w:rPr>
+        <w:t>May 2025</w:t>
       </w:r>
     </w:p>
     <w:p>
@@ -2158,170 +1909,19 @@
         <w:ind w:left="450" w:hanging="270"/>
         <w:rPr>
           <w:rFonts w:eastAsiaTheme="minorHAnsi"/>
-          <w:bCs/>
-          <w:color w:val="1A1A1A"/>
-          <w:sz w:val="20"/>
-          <w:szCs w:val="20"/>
-        </w:rPr>
-      </w:pPr>
-      <w:r>
-        <w:rPr>
-          <w:rFonts w:eastAsiaTheme="minorHAnsi"/>
-          <w:color w:val="1A1A1A"/>
-          <w:sz w:val="20"/>
-          <w:szCs w:val="20"/>
-        </w:rPr>
-        <w:t>Engag</w:t>
-      </w:r>
-      <w:r>
-        <w:rPr>
-          <w:rFonts w:eastAsiaTheme="minorHAnsi"/>
-          <w:color w:val="1A1A1A"/>
-          <w:sz w:val="20"/>
-          <w:szCs w:val="20"/>
-        </w:rPr>
-        <w:t>es</w:t>
-      </w:r>
-      <w:r>
-        <w:rPr>
-          <w:rFonts w:eastAsiaTheme="minorHAnsi"/>
-          <w:color w:val="1A1A1A"/>
-          <w:sz w:val="20"/>
-          <w:szCs w:val="20"/>
-        </w:rPr>
-        <w:t xml:space="preserve"> regularly with mentors, providing feedback and strategic advice on robot performance and match outcomes</w:t>
-      </w:r>
-    </w:p>
-    <w:p>
-      <w:pPr>
-        <w:pStyle w:val="ListParagraph"/>
-        <w:widowControl w:val="0"/>
-        <w:tabs>
-          <w:tab w:val="right" w:pos="10800"/>
-        </w:tabs>
-        <w:autoSpaceDE w:val="0"/>
-        <w:autoSpaceDN w:val="0"/>
-        <w:adjustRightInd w:val="0"/>
-        <w:spacing w:after="20"/>
-        <w:ind w:left="450"/>
-        <w:rPr>
-          <w:rFonts w:eastAsiaTheme="minorHAnsi"/>
-          <w:bCs/>
-          <w:color w:val="1A1A1A"/>
-          <w:sz w:val="20"/>
-          <w:szCs w:val="20"/>
-        </w:rPr>
-      </w:pPr>
-    </w:p>
-    <w:p>
-      <w:pPr>
-        <w:widowControl w:val="0"/>
-        <w:tabs>
-          <w:tab w:val="right" w:pos="10800"/>
-        </w:tabs>
-        <w:autoSpaceDE w:val="0"/>
-        <w:autoSpaceDN w:val="0"/>
-        <w:adjustRightInd w:val="0"/>
-        <w:spacing w:after="20"/>
-        <w:rPr>
-          <w:rFonts w:eastAsiaTheme="minorHAnsi"/>
-          <w:bCs/>
-          <w:color w:val="1A1A1A"/>
-          <w:sz w:val="20"/>
-          <w:szCs w:val="20"/>
-        </w:rPr>
-      </w:pPr>
-      <w:r>
-        <w:rPr>
-          <w:rFonts w:eastAsiaTheme="minorHAnsi"/>
-          <w:b/>
-          <w:color w:val="1A1A1A"/>
-          <w:sz w:val="20"/>
-          <w:szCs w:val="20"/>
-        </w:rPr>
-        <w:t xml:space="preserve">UC Berkeley Robot Open Autonomous Racing Program </w:t>
-      </w:r>
-      <w:r>
-        <w:rPr>
-          <w:rFonts w:eastAsiaTheme="minorHAnsi"/>
-          <w:b/>
-          <w:color w:val="1A1A1A"/>
-          <w:sz w:val="20"/>
-          <w:szCs w:val="20"/>
-        </w:rPr>
-        <w:tab/>
-      </w:r>
-      <w:r>
-        <w:rPr>
-          <w:rFonts w:eastAsiaTheme="minorHAnsi"/>
-          <w:bCs/>
-          <w:color w:val="1A1A1A"/>
-          <w:sz w:val="20"/>
-          <w:szCs w:val="20"/>
-        </w:rPr>
-        <w:t>Berkeley, CA</w:t>
-      </w:r>
-    </w:p>
-    <w:p>
-      <w:pPr>
-        <w:widowControl w:val="0"/>
-        <w:tabs>
-          <w:tab w:val="right" w:pos="10800"/>
-        </w:tabs>
-        <w:autoSpaceDE w:val="0"/>
-        <w:autoSpaceDN w:val="0"/>
-        <w:adjustRightInd w:val="0"/>
-        <w:rPr>
-          <w:rFonts w:eastAsiaTheme="minorHAnsi"/>
-          <w:bCs/>
-          <w:color w:val="1A1A1A"/>
-          <w:sz w:val="20"/>
-          <w:szCs w:val="20"/>
-        </w:rPr>
-      </w:pPr>
-      <w:r>
-        <w:rPr>
-          <w:rFonts w:eastAsiaTheme="minorHAnsi"/>
-          <w:bCs/>
-          <w:i/>
-          <w:iCs/>
-          <w:color w:val="1A1A1A"/>
-          <w:sz w:val="20"/>
-          <w:szCs w:val="20"/>
-        </w:rPr>
-        <w:t>Competitor and Alumni</w:t>
-      </w:r>
-      <w:r>
-        <w:rPr>
-          <w:rFonts w:eastAsiaTheme="minorHAnsi"/>
-          <w:bCs/>
-          <w:i/>
-          <w:iCs/>
-          <w:color w:val="1A1A1A"/>
-          <w:sz w:val="20"/>
-          <w:szCs w:val="20"/>
-        </w:rPr>
-        <w:tab/>
-      </w:r>
-      <w:r>
-        <w:rPr>
-          <w:rFonts w:eastAsiaTheme="minorHAnsi"/>
-          <w:bCs/>
-          <w:color w:val="1A1A1A"/>
-          <w:sz w:val="20"/>
-          <w:szCs w:val="20"/>
-        </w:rPr>
-        <w:t xml:space="preserve">July 2022 – </w:t>
-      </w:r>
-      <w:r>
-        <w:rPr>
-          <w:rFonts w:eastAsiaTheme="minorHAnsi"/>
-          <w:bCs/>
-          <w:color w:val="1A1A1A"/>
-          <w:sz w:val="20"/>
-          <w:szCs w:val="20"/>
-        </w:rPr>
-        <w:t>December 2022</w:t>
+          <w:color w:val="1A1A1A"/>
+          <w:sz w:val="20"/>
+          <w:szCs w:val="20"/>
+        </w:rPr>
+      </w:pPr>
+      <w:r>
+        <w:rPr>
+          <w:rFonts w:eastAsiaTheme="minorHAnsi"/>
+          <w:color w:val="1A1A1A"/>
+          <w:sz w:val="20"/>
+          <w:szCs w:val="20"/>
+        </w:rPr>
+        <w:t>Allocated $170,000+ across 68 events, sports, school store, and leadership, ensuring a smooth school year with suitable events</w:t>
       </w:r>
     </w:p>
     <w:p>
@@ -2354,319 +1954,34 @@
           <w:sz w:val="20"/>
           <w:szCs w:val="20"/>
         </w:rPr>
-        <w:t>Engineered and integrated ROS-based communication channels, designing interfaces between perception, decision-making, and control modules to streamline autonomous vehicle functionality in real-world conditions</w:t>
-      </w:r>
-    </w:p>
-    <w:p>
-      <w:pPr>
-        <w:pStyle w:val="ListParagraph"/>
-        <w:widowControl w:val="0"/>
-        <w:numPr>
-          <w:ilvl w:val="0"/>
-          <w:numId w:val="9"/>
-        </w:numPr>
-        <w:tabs>
-          <w:tab w:val="right" w:pos="10800"/>
-        </w:tabs>
-        <w:autoSpaceDE w:val="0"/>
-        <w:autoSpaceDN w:val="0"/>
-        <w:adjustRightInd w:val="0"/>
-        <w:spacing w:after="20"/>
-        <w:ind w:left="450" w:hanging="270"/>
-        <w:rPr>
-          <w:rFonts w:eastAsiaTheme="minorHAnsi"/>
-          <w:color w:val="1A1A1A"/>
-          <w:sz w:val="20"/>
-          <w:szCs w:val="20"/>
-        </w:rPr>
-      </w:pPr>
-      <w:r>
-        <w:rPr>
-          <w:rFonts w:eastAsiaTheme="minorHAnsi"/>
-          <w:color w:val="1A1A1A"/>
-          <w:sz w:val="20"/>
-          <w:szCs w:val="20"/>
-        </w:rPr>
-        <w:t>Designed and tested autonomous vehicle simulations in Gazebo, leveraging machine learning models and applying mathematical concepts such as matrix operations, probabilistic models, and gradient descent to optimize path planning</w:t>
-      </w:r>
-    </w:p>
-    <w:p>
-      <w:pPr>
-        <w:pStyle w:val="ListParagraph"/>
-        <w:widowControl w:val="0"/>
-        <w:numPr>
-          <w:ilvl w:val="0"/>
-          <w:numId w:val="9"/>
-        </w:numPr>
-        <w:tabs>
-          <w:tab w:val="right" w:pos="10800"/>
-        </w:tabs>
-        <w:autoSpaceDE w:val="0"/>
-        <w:autoSpaceDN w:val="0"/>
-        <w:adjustRightInd w:val="0"/>
-        <w:spacing w:after="20"/>
-        <w:ind w:left="450" w:hanging="270"/>
-        <w:rPr>
-          <w:rFonts w:eastAsiaTheme="minorHAnsi"/>
-          <w:color w:val="1A1A1A"/>
-          <w:sz w:val="20"/>
-          <w:szCs w:val="20"/>
-        </w:rPr>
-      </w:pPr>
-      <w:r>
-        <w:rPr>
-          <w:rFonts w:eastAsiaTheme="minorHAnsi"/>
-          <w:color w:val="1A1A1A"/>
-          <w:sz w:val="20"/>
-          <w:szCs w:val="20"/>
-        </w:rPr>
-        <w:t>Collaborated with UC Berkeley professors to develop Python, machine learning, and advanced control algorithms</w:t>
-      </w:r>
-    </w:p>
-    <w:p>
-      <w:pPr>
-        <w:pStyle w:val="ListParagraph"/>
-        <w:widowControl w:val="0"/>
-        <w:tabs>
-          <w:tab w:val="right" w:pos="10800"/>
-        </w:tabs>
-        <w:autoSpaceDE w:val="0"/>
-        <w:autoSpaceDN w:val="0"/>
-        <w:adjustRightInd w:val="0"/>
-        <w:spacing w:after="20"/>
-        <w:ind w:left="450"/>
-        <w:rPr>
-          <w:rFonts w:eastAsiaTheme="minorHAnsi"/>
-          <w:color w:val="1A1A1A"/>
-          <w:sz w:val="20"/>
-          <w:szCs w:val="20"/>
-        </w:rPr>
-      </w:pPr>
-    </w:p>
-    <w:p>
-      <w:pPr>
-        <w:widowControl w:val="0"/>
-        <w:tabs>
-          <w:tab w:val="right" w:pos="10800"/>
-        </w:tabs>
-        <w:autoSpaceDE w:val="0"/>
-        <w:autoSpaceDN w:val="0"/>
-        <w:adjustRightInd w:val="0"/>
-        <w:spacing w:before="40"/>
-        <w:ind w:left="450" w:hanging="450"/>
-        <w:rPr>
-          <w:rFonts w:eastAsiaTheme="minorHAnsi"/>
-          <w:color w:val="1A1A1A"/>
-          <w:sz w:val="20"/>
-          <w:szCs w:val="20"/>
-        </w:rPr>
-      </w:pPr>
-      <w:r>
-        <w:rPr>
-          <w:rFonts w:eastAsiaTheme="minorHAnsi"/>
-          <w:b/>
-          <w:color w:val="1A1A1A"/>
-          <w:sz w:val="20"/>
-          <w:szCs w:val="20"/>
-        </w:rPr>
-        <w:t>USA Hockey</w:t>
-      </w:r>
-      <w:r>
-        <w:rPr>
-          <w:rFonts w:eastAsiaTheme="minorHAnsi"/>
-          <w:b/>
-          <w:color w:val="1A1A1A"/>
-          <w:sz w:val="20"/>
-          <w:szCs w:val="20"/>
-        </w:rPr>
-        <w:tab/>
-      </w:r>
-      <w:r>
-        <w:rPr>
-          <w:rFonts w:eastAsiaTheme="minorHAnsi"/>
-          <w:color w:val="1A1A1A"/>
-          <w:sz w:val="20"/>
-          <w:szCs w:val="20"/>
-        </w:rPr>
-        <w:t>San Jose, CA</w:t>
-      </w:r>
-    </w:p>
-    <w:p>
-      <w:pPr>
-        <w:widowControl w:val="0"/>
-        <w:tabs>
-          <w:tab w:val="right" w:pos="10800"/>
-        </w:tabs>
-        <w:autoSpaceDE w:val="0"/>
-        <w:autoSpaceDN w:val="0"/>
-        <w:adjustRightInd w:val="0"/>
-        <w:rPr>
-          <w:rFonts w:eastAsiaTheme="minorHAnsi"/>
-          <w:color w:val="1A1A1A"/>
-          <w:sz w:val="20"/>
-          <w:szCs w:val="20"/>
-        </w:rPr>
-      </w:pPr>
-      <w:r>
-        <w:rPr>
-          <w:rFonts w:eastAsiaTheme="minorHAnsi"/>
-          <w:i/>
-          <w:color w:val="1A1A1A"/>
-          <w:sz w:val="20"/>
-          <w:szCs w:val="20"/>
-        </w:rPr>
-        <w:t>Lead Referee</w:t>
-      </w:r>
-      <w:r>
-        <w:rPr>
-          <w:rFonts w:eastAsiaTheme="minorHAnsi"/>
-          <w:i/>
-          <w:color w:val="1A1A1A"/>
-          <w:sz w:val="20"/>
-          <w:szCs w:val="20"/>
-        </w:rPr>
-        <w:tab/>
-      </w:r>
-      <w:r>
-        <w:rPr>
-          <w:rFonts w:eastAsiaTheme="minorHAnsi"/>
-          <w:color w:val="1A1A1A"/>
-          <w:sz w:val="20"/>
-          <w:szCs w:val="20"/>
-        </w:rPr>
-        <w:t>April 2021 – Present</w:t>
-      </w:r>
-    </w:p>
-    <w:p>
-      <w:pPr>
-        <w:pStyle w:val="ListParagraph"/>
-        <w:widowControl w:val="0"/>
-        <w:numPr>
-          <w:ilvl w:val="0"/>
-          <w:numId w:val="10"/>
-        </w:numPr>
-        <w:tabs>
-          <w:tab w:val="right" w:pos="10224"/>
-        </w:tabs>
-        <w:autoSpaceDE w:val="0"/>
-        <w:autoSpaceDN w:val="0"/>
-        <w:adjustRightInd w:val="0"/>
-        <w:spacing w:after="20"/>
-        <w:ind w:left="461" w:hanging="274"/>
-        <w:rPr>
-          <w:rFonts w:eastAsiaTheme="minorHAnsi"/>
-          <w:color w:val="1A1A1A"/>
-          <w:sz w:val="20"/>
-          <w:szCs w:val="20"/>
-        </w:rPr>
-      </w:pPr>
-      <w:r>
-        <w:rPr>
-          <w:rFonts w:eastAsiaTheme="minorHAnsi"/>
-          <w:color w:val="1A1A1A"/>
-          <w:sz w:val="20"/>
-          <w:szCs w:val="20"/>
-        </w:rPr>
-        <w:t>Maintain standard of play to ensure that game rules are respected and followed in an unbiased manner</w:t>
-      </w:r>
-    </w:p>
-    <w:p>
-      <w:pPr>
-        <w:pStyle w:val="ListParagraph"/>
-        <w:widowControl w:val="0"/>
-        <w:numPr>
-          <w:ilvl w:val="0"/>
-          <w:numId w:val="10"/>
-        </w:numPr>
-        <w:tabs>
-          <w:tab w:val="right" w:pos="10224"/>
-        </w:tabs>
-        <w:autoSpaceDE w:val="0"/>
-        <w:autoSpaceDN w:val="0"/>
-        <w:adjustRightInd w:val="0"/>
-        <w:spacing w:after="20"/>
-        <w:ind w:left="461" w:hanging="274"/>
-        <w:rPr>
-          <w:rFonts w:eastAsiaTheme="minorHAnsi"/>
-          <w:color w:val="1A1A1A"/>
-          <w:sz w:val="20"/>
-          <w:szCs w:val="20"/>
-        </w:rPr>
-      </w:pPr>
-      <w:r>
-        <w:rPr>
-          <w:rFonts w:eastAsiaTheme="minorHAnsi"/>
-          <w:color w:val="1A1A1A"/>
-          <w:sz w:val="20"/>
-          <w:szCs w:val="20"/>
-        </w:rPr>
-        <w:t>Resolve conflicts with coaches and players to provide an understanding behind points, calls, and violations</w:t>
-      </w:r>
-    </w:p>
-    <w:p>
-      <w:pPr>
-        <w:pStyle w:val="ListParagraph"/>
-        <w:widowControl w:val="0"/>
-        <w:numPr>
-          <w:ilvl w:val="0"/>
-          <w:numId w:val="10"/>
-        </w:numPr>
-        <w:tabs>
-          <w:tab w:val="right" w:pos="10224"/>
-        </w:tabs>
-        <w:autoSpaceDE w:val="0"/>
-        <w:autoSpaceDN w:val="0"/>
-        <w:adjustRightInd w:val="0"/>
-        <w:spacing w:after="20"/>
-        <w:ind w:left="461" w:hanging="274"/>
-        <w:rPr>
-          <w:rFonts w:eastAsiaTheme="minorHAnsi"/>
-          <w:color w:val="1A1A1A"/>
-          <w:sz w:val="20"/>
-          <w:szCs w:val="20"/>
-        </w:rPr>
-      </w:pPr>
-      <w:r>
-        <w:rPr>
-          <w:rFonts w:eastAsiaTheme="minorHAnsi"/>
-          <w:color w:val="1A1A1A"/>
-          <w:sz w:val="20"/>
-          <w:szCs w:val="20"/>
-        </w:rPr>
-        <w:t>Communicated and resolved conflicts between parents, players, and coaches, mediating the game</w:t>
-      </w:r>
-    </w:p>
-    <w:p>
-      <w:pPr>
-        <w:pStyle w:val="ListParagraph"/>
-        <w:widowControl w:val="0"/>
-        <w:numPr>
-          <w:ilvl w:val="0"/>
-          <w:numId w:val="10"/>
-        </w:numPr>
-        <w:tabs>
-          <w:tab w:val="right" w:pos="10224"/>
-        </w:tabs>
-        <w:autoSpaceDE w:val="0"/>
-        <w:autoSpaceDN w:val="0"/>
-        <w:adjustRightInd w:val="0"/>
-        <w:spacing w:after="20"/>
-        <w:ind w:left="461" w:hanging="274"/>
-        <w:rPr>
-          <w:rFonts w:eastAsiaTheme="minorHAnsi"/>
-          <w:color w:val="1A1A1A"/>
-          <w:sz w:val="20"/>
-          <w:szCs w:val="20"/>
-        </w:rPr>
-      </w:pPr>
-      <w:r>
-        <w:rPr>
-          <w:rFonts w:eastAsiaTheme="minorHAnsi"/>
-          <w:color w:val="1A1A1A"/>
-          <w:sz w:val="20"/>
-          <w:szCs w:val="20"/>
-        </w:rPr>
-        <w:t>Stay up to date on rules and regulations as they change year to year</w:t>
+        <w:t>Represent</w:t>
+      </w:r>
+      <w:r>
+        <w:rPr>
+          <w:rFonts w:eastAsiaTheme="minorHAnsi"/>
+          <w:color w:val="1A1A1A"/>
+          <w:sz w:val="20"/>
+          <w:szCs w:val="20"/>
+        </w:rPr>
+        <w:t>ed</w:t>
+      </w:r>
+      <w:r>
+        <w:rPr>
+          <w:rFonts w:eastAsiaTheme="minorHAnsi"/>
+          <w:color w:val="1A1A1A"/>
+          <w:sz w:val="20"/>
+          <w:szCs w:val="20"/>
+        </w:rPr>
+        <w:t xml:space="preserve"> the student </w:t>
+      </w:r>
+      <w:r>
+        <w:rPr>
+          <w:rFonts w:eastAsiaTheme="minorHAnsi"/>
+          <w:color w:val="1A1A1A"/>
+          <w:sz w:val="20"/>
+          <w:szCs w:val="20"/>
+        </w:rPr>
+        <w:t xml:space="preserve">body, working with district superintendents and school administration, attending school district meetings to voice concerns and enact policies </w:t>
       </w:r>
     </w:p>
     <w:p>
@@ -2698,7 +2013,7 @@
           <w:sz w:val="20"/>
           <w:szCs w:val="20"/>
         </w:rPr>
-        <w:t>SKILLS AND INTERESTS</w:t>
+        <w:t>TECHNICAL SKILLS</w:t>
       </w:r>
     </w:p>
     <w:p>
@@ -2731,14 +2046,14 @@
           <w:sz w:val="20"/>
           <w:szCs w:val="20"/>
         </w:rPr>
-        <w:t xml:space="preserve"> Native Fluency in English and Mandarin Chinese</w:t>
-      </w:r>
-      <w:r>
-        <w:rPr>
-          <w:sz w:val="20"/>
-          <w:szCs w:val="20"/>
-        </w:rPr>
-        <w:t>, Elementary proficiency in German and Spanish</w:t>
+        <w:t xml:space="preserve"> </w:t>
+      </w:r>
+      <w:r>
+        <w:rPr>
+          <w:sz w:val="20"/>
+          <w:szCs w:val="20"/>
+        </w:rPr>
+        <w:t>Python, Java, HTML, CSS, C++, C</w:t>
       </w:r>
     </w:p>
     <w:p>
@@ -2753,8 +2068,8 @@
         </w:tabs>
         <w:spacing w:after="40"/>
         <w:rPr>
-          <w:sz w:val="20"/>
-          <w:szCs w:val="20"/>
+          <w:sz w:val="2"/>
+          <w:szCs w:val="2"/>
         </w:rPr>
       </w:pPr>
       <w:r>
@@ -2764,7 +2079,16 @@
           <w:sz w:val="20"/>
           <w:szCs w:val="20"/>
         </w:rPr>
-        <w:t>Interests:</w:t>
+        <w:t>Libraries and Tools</w:t>
+      </w:r>
+      <w:r>
+        <w:rPr>
+          <w:b/>
+          <w:bCs/>
+          <w:sz w:val="20"/>
+          <w:szCs w:val="20"/>
+        </w:rPr>
+        <w:t>:</w:t>
       </w:r>
       <w:r>
         <w:rPr>
@@ -2778,15 +2102,41 @@
           <w:sz w:val="20"/>
           <w:szCs w:val="20"/>
         </w:rPr>
-        <w:t xml:space="preserve">Radars, </w:t>
-      </w:r>
-      <w:r>
-        <w:rPr>
-          <w:sz w:val="20"/>
-          <w:szCs w:val="20"/>
-        </w:rPr>
-        <w:t>Ice Hockey, Logic Problems, Traveling, Astronomy, Pop Music</w:t>
-      </w:r>
+        <w:t xml:space="preserve">NumPy, SciPy, </w:t>
+      </w:r>
+      <w:proofErr w:type="spellStart"/>
+      <w:r>
+        <w:rPr>
+          <w:sz w:val="20"/>
+          <w:szCs w:val="20"/>
+        </w:rPr>
+        <w:t>Matlab</w:t>
+      </w:r>
+      <w:proofErr w:type="spellEnd"/>
+      <w:r>
+        <w:rPr>
+          <w:sz w:val="20"/>
+          <w:szCs w:val="20"/>
+        </w:rPr>
+        <w:t xml:space="preserve">, Gazebo, ROS  </w:t>
+      </w:r>
+    </w:p>
+    <w:p>
+      <w:pPr>
+        <w:tabs>
+          <w:tab w:val="left" w:pos="-2025"/>
+          <w:tab w:val="left" w:pos="-1875"/>
+          <w:tab w:val="left" w:pos="0"/>
+          <w:tab w:val="left" w:pos="270"/>
+          <w:tab w:val="left" w:pos="2160"/>
+          <w:tab w:val="left" w:pos="10080"/>
+        </w:tabs>
+        <w:spacing w:after="40"/>
+        <w:rPr>
+          <w:sz w:val="20"/>
+          <w:szCs w:val="20"/>
+        </w:rPr>
+      </w:pPr>
     </w:p>
     <w:p>
       <w:pPr>
@@ -2803,6 +2153,7 @@
         <w:rPr>
           <w:b/>
           <w:bCs/>
+          <w:color w:val="FFFFFF" w:themeColor="background1"/>
           <w:sz w:val="20"/>
           <w:szCs w:val="20"/>
         </w:rPr>
@@ -2837,11 +2188,31 @@
         <w:t>References Available Upon Request</w:t>
       </w:r>
     </w:p>
+    <w:p>
+      <w:pPr>
+        <w:tabs>
+          <w:tab w:val="left" w:pos="-2025"/>
+          <w:tab w:val="left" w:pos="-1875"/>
+          <w:tab w:val="left" w:pos="0"/>
+          <w:tab w:val="left" w:pos="270"/>
+          <w:tab w:val="left" w:pos="2160"/>
+          <w:tab w:val="left" w:pos="10080"/>
+        </w:tabs>
+        <w:spacing w:after="40"/>
+        <w:jc w:val="center"/>
+        <w:rPr>
+          <w:b/>
+          <w:bCs/>
+          <w:sz w:val="20"/>
+          <w:szCs w:val="20"/>
+        </w:rPr>
+      </w:pPr>
+    </w:p>
     <w:sectPr>
-      <w:headerReference w:type="default" r:id="rId8"/>
-      <w:footerReference w:type="even" r:id="rId9"/>
-      <w:footerReference w:type="default" r:id="rId10"/>
-      <w:footerReference w:type="first" r:id="rId11"/>
+      <w:headerReference w:type="default" r:id="rId10"/>
+      <w:footerReference w:type="even" r:id="rId11"/>
+      <w:footerReference w:type="default" r:id="rId12"/>
+      <w:footerReference w:type="first" r:id="rId13"/>
       <w:pgSz w:w="12240" w:h="15840"/>
       <w:pgMar w:top="0" w:right="720" w:bottom="288" w:left="720" w:header="720" w:footer="0" w:gutter="0"/>
       <w:cols w:space="720"/>

</xml_diff>